<commit_message>
Added review questions and updated calendar
</commit_message>
<xml_diff>
--- a/evaluation-prep/Java Full Stack Review Questions.docx
+++ b/evaluation-prep/Java Full Stack Review Questions.docx
@@ -388,7 +388,25 @@
           <w:color w:val="000000"/>
           <w:sz w:val="22"/>
         </w:rPr>
-        <w:t>What is the difference between String, StringBuilder, and StringBuffer?</w:t>
+        <w:t xml:space="preserve">What is the difference between String, StringBuilder, and </w:t>
+      </w:r>
+      <w:proofErr w:type="spellStart"/>
+      <w:r>
+        <w:rPr>
+          <w:rFonts w:ascii="Arial" w:eastAsia="Times New Roman" w:hAnsi="Arial" w:cs="Arial"/>
+          <w:color w:val="000000"/>
+          <w:sz w:val="22"/>
+        </w:rPr>
+        <w:t>StringBuffer</w:t>
+      </w:r>
+      <w:proofErr w:type="spellEnd"/>
+      <w:r>
+        <w:rPr>
+          <w:rFonts w:ascii="Arial" w:eastAsia="Times New Roman" w:hAnsi="Arial" w:cs="Arial"/>
+          <w:color w:val="000000"/>
+          <w:sz w:val="22"/>
+        </w:rPr>
+        <w:t>?</w:t>
       </w:r>
     </w:p>
     <w:p>
@@ -618,7 +636,25 @@
           <w:color w:val="000000"/>
           <w:sz w:val="22"/>
         </w:rPr>
-        <w:t>If two objects are equal, do they have the same hashcode? If not equal?</w:t>
+        <w:t xml:space="preserve">If two objects are equal, do they have the same </w:t>
+      </w:r>
+      <w:proofErr w:type="spellStart"/>
+      <w:r>
+        <w:rPr>
+          <w:rFonts w:ascii="Arial" w:eastAsia="Times New Roman" w:hAnsi="Arial" w:cs="Arial"/>
+          <w:color w:val="000000"/>
+          <w:sz w:val="22"/>
+        </w:rPr>
+        <w:t>hashcode</w:t>
+      </w:r>
+      <w:proofErr w:type="spellEnd"/>
+      <w:r>
+        <w:rPr>
+          <w:rFonts w:ascii="Arial" w:eastAsia="Times New Roman" w:hAnsi="Arial" w:cs="Arial"/>
+          <w:color w:val="000000"/>
+          <w:sz w:val="22"/>
+        </w:rPr>
+        <w:t>? If not equal?</w:t>
       </w:r>
     </w:p>
     <w:p>
@@ -779,7 +815,25 @@
           <w:color w:val="000000"/>
           <w:sz w:val="22"/>
         </w:rPr>
-        <w:t>What is the difference between == and .equals()?</w:t>
+        <w:t xml:space="preserve">What is the difference between == </w:t>
+      </w:r>
+      <w:proofErr w:type="gramStart"/>
+      <w:r>
+        <w:rPr>
+          <w:rFonts w:ascii="Arial" w:eastAsia="Times New Roman" w:hAnsi="Arial" w:cs="Arial"/>
+          <w:color w:val="000000"/>
+          <w:sz w:val="22"/>
+        </w:rPr>
+        <w:t>and .equals</w:t>
+      </w:r>
+      <w:proofErr w:type="gramEnd"/>
+      <w:r>
+        <w:rPr>
+          <w:rFonts w:ascii="Arial" w:eastAsia="Times New Roman" w:hAnsi="Arial" w:cs="Arial"/>
+          <w:color w:val="000000"/>
+          <w:sz w:val="22"/>
+        </w:rPr>
+        <w:t>()?</w:t>
       </w:r>
     </w:p>
     <w:p>
@@ -802,7 +856,25 @@
           <w:color w:val="000000"/>
           <w:sz w:val="22"/>
         </w:rPr>
-        <w:t>What is an enhanced for loop and what is a forEach loop?</w:t>
+        <w:t xml:space="preserve">What is an enhanced for loop and what is a </w:t>
+      </w:r>
+      <w:proofErr w:type="spellStart"/>
+      <w:r>
+        <w:rPr>
+          <w:rFonts w:ascii="Arial" w:eastAsia="Times New Roman" w:hAnsi="Arial" w:cs="Arial"/>
+          <w:color w:val="000000"/>
+          <w:sz w:val="22"/>
+        </w:rPr>
+        <w:t>forEach</w:t>
+      </w:r>
+      <w:proofErr w:type="spellEnd"/>
+      <w:r>
+        <w:rPr>
+          <w:rFonts w:ascii="Arial" w:eastAsia="Times New Roman" w:hAnsi="Arial" w:cs="Arial"/>
+          <w:color w:val="000000"/>
+          <w:sz w:val="22"/>
+        </w:rPr>
+        <w:t xml:space="preserve"> loop?</w:t>
       </w:r>
     </w:p>
     <w:p>
@@ -1147,7 +1219,25 @@
           <w:color w:val="000000"/>
           <w:sz w:val="22"/>
         </w:rPr>
-        <w:t>What are enumerations (enums)?</w:t>
+        <w:t>What are enumerations (</w:t>
+      </w:r>
+      <w:proofErr w:type="spellStart"/>
+      <w:r>
+        <w:rPr>
+          <w:rFonts w:ascii="Arial" w:eastAsia="Times New Roman" w:hAnsi="Arial" w:cs="Arial"/>
+          <w:color w:val="000000"/>
+          <w:sz w:val="22"/>
+        </w:rPr>
+        <w:t>enums</w:t>
+      </w:r>
+      <w:proofErr w:type="spellEnd"/>
+      <w:r>
+        <w:rPr>
+          <w:rFonts w:ascii="Arial" w:eastAsia="Times New Roman" w:hAnsi="Arial" w:cs="Arial"/>
+          <w:color w:val="000000"/>
+          <w:sz w:val="22"/>
+        </w:rPr>
+        <w:t>)?</w:t>
       </w:r>
     </w:p>
     <w:p>
@@ -1284,7 +1374,25 @@
           <w:color w:val="000000"/>
           <w:sz w:val="22"/>
         </w:rPr>
-        <w:t>What is the difference between an Array and an ArrayList?</w:t>
+        <w:t xml:space="preserve">What is the difference between an Array and an </w:t>
+      </w:r>
+      <w:proofErr w:type="spellStart"/>
+      <w:r>
+        <w:rPr>
+          <w:rFonts w:ascii="Arial" w:eastAsia="Times New Roman" w:hAnsi="Arial" w:cs="Arial"/>
+          <w:color w:val="000000"/>
+          <w:sz w:val="22"/>
+        </w:rPr>
+        <w:t>ArrayList</w:t>
+      </w:r>
+      <w:proofErr w:type="spellEnd"/>
+      <w:r>
+        <w:rPr>
+          <w:rFonts w:ascii="Arial" w:eastAsia="Times New Roman" w:hAnsi="Arial" w:cs="Arial"/>
+          <w:color w:val="000000"/>
+          <w:sz w:val="22"/>
+        </w:rPr>
+        <w:t>?</w:t>
       </w:r>
     </w:p>
     <w:p>
@@ -1307,7 +1415,25 @@
           <w:color w:val="000000"/>
           <w:sz w:val="22"/>
         </w:rPr>
-        <w:t>What is the difference between ArrayList and Vector?</w:t>
+        <w:t xml:space="preserve">What is the difference between </w:t>
+      </w:r>
+      <w:proofErr w:type="spellStart"/>
+      <w:r>
+        <w:rPr>
+          <w:rFonts w:ascii="Arial" w:eastAsia="Times New Roman" w:hAnsi="Arial" w:cs="Arial"/>
+          <w:color w:val="000000"/>
+          <w:sz w:val="22"/>
+        </w:rPr>
+        <w:t>ArrayList</w:t>
+      </w:r>
+      <w:proofErr w:type="spellEnd"/>
+      <w:r>
+        <w:rPr>
+          <w:rFonts w:ascii="Arial" w:eastAsia="Times New Roman" w:hAnsi="Arial" w:cs="Arial"/>
+          <w:color w:val="000000"/>
+          <w:sz w:val="22"/>
+        </w:rPr>
+        <w:t xml:space="preserve"> and Vector?</w:t>
       </w:r>
     </w:p>
     <w:p>
@@ -1330,7 +1456,25 @@
           <w:color w:val="000000"/>
           <w:sz w:val="22"/>
         </w:rPr>
-        <w:t>What is the difference between TreeSet and HashSet?</w:t>
+        <w:t xml:space="preserve">What is the difference between </w:t>
+      </w:r>
+      <w:proofErr w:type="spellStart"/>
+      <w:r>
+        <w:rPr>
+          <w:rFonts w:ascii="Arial" w:eastAsia="Times New Roman" w:hAnsi="Arial" w:cs="Arial"/>
+          <w:color w:val="000000"/>
+          <w:sz w:val="22"/>
+        </w:rPr>
+        <w:t>TreeSet</w:t>
+      </w:r>
+      <w:proofErr w:type="spellEnd"/>
+      <w:r>
+        <w:rPr>
+          <w:rFonts w:ascii="Arial" w:eastAsia="Times New Roman" w:hAnsi="Arial" w:cs="Arial"/>
+          <w:color w:val="000000"/>
+          <w:sz w:val="22"/>
+        </w:rPr>
+        <w:t xml:space="preserve"> and HashSet?</w:t>
       </w:r>
     </w:p>
     <w:p>
@@ -1353,7 +1497,25 @@
           <w:color w:val="000000"/>
           <w:sz w:val="22"/>
         </w:rPr>
-        <w:t>What is the difference between HashTable and HashMap?</w:t>
+        <w:t xml:space="preserve">What is the difference between </w:t>
+      </w:r>
+      <w:proofErr w:type="spellStart"/>
+      <w:r>
+        <w:rPr>
+          <w:rFonts w:ascii="Arial" w:eastAsia="Times New Roman" w:hAnsi="Arial" w:cs="Arial"/>
+          <w:color w:val="000000"/>
+          <w:sz w:val="22"/>
+        </w:rPr>
+        <w:t>HashTable</w:t>
+      </w:r>
+      <w:proofErr w:type="spellEnd"/>
+      <w:r>
+        <w:rPr>
+          <w:rFonts w:ascii="Arial" w:eastAsia="Times New Roman" w:hAnsi="Arial" w:cs="Arial"/>
+          <w:color w:val="000000"/>
+          <w:sz w:val="22"/>
+        </w:rPr>
+        <w:t xml:space="preserve"> and HashMap?</w:t>
       </w:r>
     </w:p>
     <w:p>
@@ -1422,7 +1584,25 @@
           <w:color w:val="000000"/>
           <w:sz w:val="22"/>
         </w:rPr>
-        <w:t>What is the purpose of the Iterable interface? What about Iterator?</w:t>
+        <w:t xml:space="preserve">What is the purpose of the </w:t>
+      </w:r>
+      <w:proofErr w:type="spellStart"/>
+      <w:r>
+        <w:rPr>
+          <w:rFonts w:ascii="Arial" w:eastAsia="Times New Roman" w:hAnsi="Arial" w:cs="Arial"/>
+          <w:color w:val="000000"/>
+          <w:sz w:val="22"/>
+        </w:rPr>
+        <w:t>Iterable</w:t>
+      </w:r>
+      <w:proofErr w:type="spellEnd"/>
+      <w:r>
+        <w:rPr>
+          <w:rFonts w:ascii="Arial" w:eastAsia="Times New Roman" w:hAnsi="Arial" w:cs="Arial"/>
+          <w:color w:val="000000"/>
+          <w:sz w:val="22"/>
+        </w:rPr>
+        <w:t xml:space="preserve"> interface? What about Iterator?</w:t>
       </w:r>
     </w:p>
     <w:p>
@@ -1765,7 +1945,43 @@
           <w:color w:val="000000"/>
           <w:sz w:val="22"/>
         </w:rPr>
-        <w:t>Difference between FileReader and BufferedReader?</w:t>
+        <w:t xml:space="preserve">Difference between </w:t>
+      </w:r>
+      <w:proofErr w:type="spellStart"/>
+      <w:r>
+        <w:rPr>
+          <w:rFonts w:ascii="Arial" w:eastAsia="Times New Roman" w:hAnsi="Arial" w:cs="Arial"/>
+          <w:color w:val="000000"/>
+          <w:sz w:val="22"/>
+        </w:rPr>
+        <w:t>FileReader</w:t>
+      </w:r>
+      <w:proofErr w:type="spellEnd"/>
+      <w:r>
+        <w:rPr>
+          <w:rFonts w:ascii="Arial" w:eastAsia="Times New Roman" w:hAnsi="Arial" w:cs="Arial"/>
+          <w:color w:val="000000"/>
+          <w:sz w:val="22"/>
+        </w:rPr>
+        <w:t xml:space="preserve"> and </w:t>
+      </w:r>
+      <w:proofErr w:type="spellStart"/>
+      <w:r>
+        <w:rPr>
+          <w:rFonts w:ascii="Arial" w:eastAsia="Times New Roman" w:hAnsi="Arial" w:cs="Arial"/>
+          <w:color w:val="000000"/>
+          <w:sz w:val="22"/>
+        </w:rPr>
+        <w:t>BufferedReader</w:t>
+      </w:r>
+      <w:proofErr w:type="spellEnd"/>
+      <w:r>
+        <w:rPr>
+          <w:rFonts w:ascii="Arial" w:eastAsia="Times New Roman" w:hAnsi="Arial" w:cs="Arial"/>
+          <w:color w:val="000000"/>
+          <w:sz w:val="22"/>
+        </w:rPr>
+        <w:t>?</w:t>
       </w:r>
     </w:p>
     <w:p>
@@ -1857,7 +2073,25 @@
           <w:sz w:val="22"/>
         </w:rPr>
         <w:lastRenderedPageBreak/>
-        <w:t>What is the difference between final, .finalize(), and finally?</w:t>
+        <w:t>What is the difference between final</w:t>
+      </w:r>
+      <w:proofErr w:type="gramStart"/>
+      <w:r>
+        <w:rPr>
+          <w:rFonts w:ascii="Arial" w:eastAsia="Times New Roman" w:hAnsi="Arial" w:cs="Arial"/>
+          <w:color w:val="000000"/>
+          <w:sz w:val="22"/>
+        </w:rPr>
+        <w:t>, .finalize</w:t>
+      </w:r>
+      <w:proofErr w:type="gramEnd"/>
+      <w:r>
+        <w:rPr>
+          <w:rFonts w:ascii="Arial" w:eastAsia="Times New Roman" w:hAnsi="Arial" w:cs="Arial"/>
+          <w:color w:val="000000"/>
+          <w:sz w:val="22"/>
+        </w:rPr>
+        <w:t>(), and finally?</w:t>
       </w:r>
     </w:p>
     <w:p>
@@ -2017,7 +2251,25 @@
           <w:color w:val="000000"/>
           <w:sz w:val="22"/>
         </w:rPr>
-        <w:t>What are Singleton / Factory design patterns?</w:t>
+        <w:t xml:space="preserve">What </w:t>
+      </w:r>
+      <w:proofErr w:type="gramStart"/>
+      <w:r>
+        <w:rPr>
+          <w:rFonts w:ascii="Arial" w:eastAsia="Times New Roman" w:hAnsi="Arial" w:cs="Arial"/>
+          <w:color w:val="000000"/>
+          <w:sz w:val="22"/>
+        </w:rPr>
+        <w:t>are</w:t>
+      </w:r>
+      <w:proofErr w:type="gramEnd"/>
+      <w:r>
+        <w:rPr>
+          <w:rFonts w:ascii="Arial" w:eastAsia="Times New Roman" w:hAnsi="Arial" w:cs="Arial"/>
+          <w:color w:val="000000"/>
+          <w:sz w:val="22"/>
+        </w:rPr>
+        <w:t xml:space="preserve"> Singleton / Factory design patterns?</w:t>
       </w:r>
     </w:p>
     <w:p>
@@ -2592,6 +2844,652 @@
       </w:r>
     </w:p>
     <w:p/>
+    <w:p>
+      <w:pPr>
+        <w:spacing w:before="400" w:after="120"/>
+        <w:outlineLvl w:val="0"/>
+        <w:rPr>
+          <w:rFonts w:eastAsia="Times New Roman" w:cs="Times New Roman"/>
+          <w:b/>
+          <w:bCs/>
+          <w:kern w:val="36"/>
+          <w:sz w:val="48"/>
+          <w:szCs w:val="48"/>
+        </w:rPr>
+      </w:pPr>
+      <w:r>
+        <w:rPr>
+          <w:rFonts w:ascii="Arial" w:eastAsia="Times New Roman" w:hAnsi="Arial" w:cs="Arial"/>
+          <w:color w:val="000000"/>
+          <w:kern w:val="36"/>
+          <w:sz w:val="40"/>
+          <w:szCs w:val="40"/>
+        </w:rPr>
+        <w:t>SQL</w:t>
+      </w:r>
+    </w:p>
+    <w:p>
+      <w:pPr>
+        <w:numPr>
+          <w:ilvl w:val="0"/>
+          <w:numId w:val="15"/>
+        </w:numPr>
+        <w:spacing w:after="0"/>
+        <w:textAlignment w:val="baseline"/>
+        <w:rPr>
+          <w:rFonts w:ascii="Arial" w:eastAsia="Times New Roman" w:hAnsi="Arial" w:cs="Arial"/>
+          <w:color w:val="000000"/>
+          <w:sz w:val="22"/>
+        </w:rPr>
+      </w:pPr>
+      <w:r>
+        <w:rPr>
+          <w:rFonts w:ascii="Arial" w:eastAsia="Times New Roman" w:hAnsi="Arial" w:cs="Arial"/>
+          <w:color w:val="000000"/>
+          <w:sz w:val="22"/>
+        </w:rPr>
+        <w:t>Explain what SQL is. What are some SQL databases?</w:t>
+      </w:r>
+    </w:p>
+    <w:p>
+      <w:pPr>
+        <w:numPr>
+          <w:ilvl w:val="0"/>
+          <w:numId w:val="15"/>
+        </w:numPr>
+        <w:spacing w:after="0"/>
+        <w:textAlignment w:val="baseline"/>
+        <w:rPr>
+          <w:rFonts w:ascii="Arial" w:eastAsia="Times New Roman" w:hAnsi="Arial" w:cs="Arial"/>
+          <w:color w:val="000000"/>
+          <w:sz w:val="22"/>
+        </w:rPr>
+      </w:pPr>
+      <w:r>
+        <w:rPr>
+          <w:rFonts w:ascii="Arial" w:eastAsia="Times New Roman" w:hAnsi="Arial" w:cs="Arial"/>
+          <w:color w:val="000000"/>
+          <w:sz w:val="22"/>
+        </w:rPr>
+        <w:t>Draw a simple ERD for modelling Students and Classes</w:t>
+      </w:r>
+    </w:p>
+    <w:p>
+      <w:pPr>
+        <w:numPr>
+          <w:ilvl w:val="0"/>
+          <w:numId w:val="15"/>
+        </w:numPr>
+        <w:spacing w:after="0"/>
+        <w:textAlignment w:val="baseline"/>
+        <w:rPr>
+          <w:rFonts w:ascii="Arial" w:eastAsia="Times New Roman" w:hAnsi="Arial" w:cs="Arial"/>
+          <w:color w:val="000000"/>
+          <w:sz w:val="22"/>
+        </w:rPr>
+      </w:pPr>
+      <w:r>
+        <w:rPr>
+          <w:rFonts w:ascii="Arial" w:eastAsia="Times New Roman" w:hAnsi="Arial" w:cs="Arial"/>
+          <w:color w:val="000000"/>
+          <w:sz w:val="22"/>
+        </w:rPr>
+        <w:lastRenderedPageBreak/>
+        <w:t>What are the 5 sublanguages of SQL? Which commands correspond to them?</w:t>
+      </w:r>
+    </w:p>
+    <w:p>
+      <w:pPr>
+        <w:numPr>
+          <w:ilvl w:val="0"/>
+          <w:numId w:val="15"/>
+        </w:numPr>
+        <w:spacing w:after="0"/>
+        <w:textAlignment w:val="baseline"/>
+        <w:rPr>
+          <w:rFonts w:ascii="Arial" w:eastAsia="Times New Roman" w:hAnsi="Arial" w:cs="Arial"/>
+          <w:color w:val="000000"/>
+          <w:sz w:val="22"/>
+        </w:rPr>
+      </w:pPr>
+      <w:r>
+        <w:rPr>
+          <w:rFonts w:ascii="Arial" w:eastAsia="Times New Roman" w:hAnsi="Arial" w:cs="Arial"/>
+          <w:color w:val="000000"/>
+          <w:sz w:val="22"/>
+        </w:rPr>
+        <w:t>What is the difference between DELETE, DROP, and TRUNCATE commands?</w:t>
+      </w:r>
+    </w:p>
+    <w:p>
+      <w:pPr>
+        <w:numPr>
+          <w:ilvl w:val="0"/>
+          <w:numId w:val="15"/>
+        </w:numPr>
+        <w:spacing w:after="0"/>
+        <w:textAlignment w:val="baseline"/>
+        <w:rPr>
+          <w:rFonts w:ascii="Arial" w:eastAsia="Times New Roman" w:hAnsi="Arial" w:cs="Arial"/>
+          <w:color w:val="000000"/>
+          <w:sz w:val="22"/>
+        </w:rPr>
+      </w:pPr>
+      <w:r>
+        <w:rPr>
+          <w:rFonts w:ascii="Arial" w:eastAsia="Times New Roman" w:hAnsi="Arial" w:cs="Arial"/>
+          <w:color w:val="000000"/>
+          <w:sz w:val="22"/>
+        </w:rPr>
+        <w:t>What are some SQL clauses you can use with SELECT statements?</w:t>
+      </w:r>
+    </w:p>
+    <w:p>
+      <w:pPr>
+        <w:numPr>
+          <w:ilvl w:val="0"/>
+          <w:numId w:val="15"/>
+        </w:numPr>
+        <w:spacing w:after="0"/>
+        <w:textAlignment w:val="baseline"/>
+        <w:rPr>
+          <w:rFonts w:ascii="Arial" w:eastAsia="Times New Roman" w:hAnsi="Arial" w:cs="Arial"/>
+          <w:color w:val="000000"/>
+          <w:sz w:val="22"/>
+        </w:rPr>
+      </w:pPr>
+      <w:r>
+        <w:rPr>
+          <w:rFonts w:ascii="Arial" w:eastAsia="Times New Roman" w:hAnsi="Arial" w:cs="Arial"/>
+          <w:color w:val="000000"/>
+          <w:sz w:val="22"/>
+        </w:rPr>
+        <w:t>What is the difference between WHERE and HAVING?</w:t>
+      </w:r>
+    </w:p>
+    <w:p>
+      <w:pPr>
+        <w:numPr>
+          <w:ilvl w:val="0"/>
+          <w:numId w:val="15"/>
+        </w:numPr>
+        <w:spacing w:after="0"/>
+        <w:textAlignment w:val="baseline"/>
+        <w:rPr>
+          <w:rFonts w:ascii="Arial" w:eastAsia="Times New Roman" w:hAnsi="Arial" w:cs="Arial"/>
+          <w:color w:val="000000"/>
+          <w:sz w:val="22"/>
+        </w:rPr>
+      </w:pPr>
+      <w:r>
+        <w:rPr>
+          <w:rFonts w:ascii="Arial" w:eastAsia="Times New Roman" w:hAnsi="Arial" w:cs="Arial"/>
+          <w:color w:val="000000"/>
+          <w:sz w:val="22"/>
+        </w:rPr>
+        <w:t>Explain what the ORDER BY and GROUP BY clauses do</w:t>
+      </w:r>
+    </w:p>
+    <w:p>
+      <w:pPr>
+        <w:numPr>
+          <w:ilvl w:val="0"/>
+          <w:numId w:val="15"/>
+        </w:numPr>
+        <w:spacing w:after="0"/>
+        <w:textAlignment w:val="baseline"/>
+        <w:rPr>
+          <w:rFonts w:ascii="Arial" w:eastAsia="Times New Roman" w:hAnsi="Arial" w:cs="Arial"/>
+          <w:color w:val="000000"/>
+          <w:sz w:val="22"/>
+        </w:rPr>
+      </w:pPr>
+      <w:r>
+        <w:rPr>
+          <w:rFonts w:ascii="Arial" w:eastAsia="Times New Roman" w:hAnsi="Arial" w:cs="Arial"/>
+          <w:color w:val="000000"/>
+          <w:sz w:val="22"/>
+        </w:rPr>
+        <w:t>Explain the concept of relational integrity</w:t>
+      </w:r>
+    </w:p>
+    <w:p>
+      <w:pPr>
+        <w:numPr>
+          <w:ilvl w:val="0"/>
+          <w:numId w:val="15"/>
+        </w:numPr>
+        <w:spacing w:after="0"/>
+        <w:textAlignment w:val="baseline"/>
+        <w:rPr>
+          <w:rFonts w:ascii="Arial" w:eastAsia="Times New Roman" w:hAnsi="Arial" w:cs="Arial"/>
+          <w:color w:val="000000"/>
+          <w:sz w:val="22"/>
+        </w:rPr>
+      </w:pPr>
+      <w:r>
+        <w:rPr>
+          <w:rFonts w:ascii="Arial" w:eastAsia="Times New Roman" w:hAnsi="Arial" w:cs="Arial"/>
+          <w:color w:val="000000"/>
+          <w:sz w:val="22"/>
+        </w:rPr>
+        <w:t>List the integrity constraints</w:t>
+      </w:r>
+    </w:p>
+    <w:p>
+      <w:pPr>
+        <w:numPr>
+          <w:ilvl w:val="0"/>
+          <w:numId w:val="15"/>
+        </w:numPr>
+        <w:spacing w:after="0"/>
+        <w:textAlignment w:val="baseline"/>
+        <w:rPr>
+          <w:rFonts w:ascii="Arial" w:eastAsia="Times New Roman" w:hAnsi="Arial" w:cs="Arial"/>
+          <w:color w:val="000000"/>
+          <w:sz w:val="22"/>
+        </w:rPr>
+      </w:pPr>
+      <w:r>
+        <w:rPr>
+          <w:rFonts w:ascii="Arial" w:eastAsia="Times New Roman" w:hAnsi="Arial" w:cs="Arial"/>
+          <w:color w:val="000000"/>
+          <w:sz w:val="22"/>
+        </w:rPr>
+        <w:t>Define the word “schema”</w:t>
+      </w:r>
+    </w:p>
+    <w:p>
+      <w:pPr>
+        <w:numPr>
+          <w:ilvl w:val="0"/>
+          <w:numId w:val="15"/>
+        </w:numPr>
+        <w:spacing w:after="0"/>
+        <w:textAlignment w:val="baseline"/>
+        <w:rPr>
+          <w:rFonts w:ascii="Arial" w:eastAsia="Times New Roman" w:hAnsi="Arial" w:cs="Arial"/>
+          <w:color w:val="000000"/>
+          <w:sz w:val="22"/>
+        </w:rPr>
+      </w:pPr>
+      <w:r>
+        <w:rPr>
+          <w:rFonts w:ascii="Arial" w:eastAsia="Times New Roman" w:hAnsi="Arial" w:cs="Arial"/>
+          <w:color w:val="000000"/>
+          <w:sz w:val="22"/>
+        </w:rPr>
+        <w:t>What is a candidate key? What about a surrogate key?</w:t>
+      </w:r>
+    </w:p>
+    <w:p>
+      <w:pPr>
+        <w:numPr>
+          <w:ilvl w:val="0"/>
+          <w:numId w:val="15"/>
+        </w:numPr>
+        <w:spacing w:after="0"/>
+        <w:textAlignment w:val="baseline"/>
+        <w:rPr>
+          <w:rFonts w:ascii="Arial" w:eastAsia="Times New Roman" w:hAnsi="Arial" w:cs="Arial"/>
+          <w:color w:val="000000"/>
+          <w:sz w:val="22"/>
+        </w:rPr>
+      </w:pPr>
+      <w:r>
+        <w:rPr>
+          <w:rFonts w:ascii="Arial" w:eastAsia="Times New Roman" w:hAnsi="Arial" w:cs="Arial"/>
+          <w:color w:val="000000"/>
+          <w:sz w:val="22"/>
+        </w:rPr>
+        <w:t>What conditions lead to orphan records?</w:t>
+      </w:r>
+    </w:p>
+    <w:p>
+      <w:pPr>
+        <w:numPr>
+          <w:ilvl w:val="0"/>
+          <w:numId w:val="15"/>
+        </w:numPr>
+        <w:spacing w:after="0"/>
+        <w:textAlignment w:val="baseline"/>
+        <w:rPr>
+          <w:rFonts w:ascii="Arial" w:eastAsia="Times New Roman" w:hAnsi="Arial" w:cs="Arial"/>
+          <w:color w:val="000000"/>
+          <w:sz w:val="22"/>
+        </w:rPr>
+      </w:pPr>
+      <w:r>
+        <w:rPr>
+          <w:rFonts w:ascii="Arial" w:eastAsia="Times New Roman" w:hAnsi="Arial" w:cs="Arial"/>
+          <w:color w:val="000000"/>
+          <w:sz w:val="22"/>
+        </w:rPr>
+        <w:t>What are some SQL data types?</w:t>
+      </w:r>
+    </w:p>
+    <w:p>
+      <w:pPr>
+        <w:numPr>
+          <w:ilvl w:val="0"/>
+          <w:numId w:val="15"/>
+        </w:numPr>
+        <w:spacing w:after="0"/>
+        <w:textAlignment w:val="baseline"/>
+        <w:rPr>
+          <w:rFonts w:ascii="Arial" w:eastAsia="Times New Roman" w:hAnsi="Arial" w:cs="Arial"/>
+          <w:color w:val="000000"/>
+          <w:sz w:val="22"/>
+        </w:rPr>
+      </w:pPr>
+      <w:r>
+        <w:rPr>
+          <w:rFonts w:ascii="Arial" w:eastAsia="Times New Roman" w:hAnsi="Arial" w:cs="Arial"/>
+          <w:color w:val="000000"/>
+          <w:sz w:val="22"/>
+        </w:rPr>
+        <w:t>What is normalization? What are the levels?</w:t>
+      </w:r>
+    </w:p>
+    <w:p>
+      <w:pPr>
+        <w:numPr>
+          <w:ilvl w:val="0"/>
+          <w:numId w:val="15"/>
+        </w:numPr>
+        <w:spacing w:after="0"/>
+        <w:textAlignment w:val="baseline"/>
+        <w:rPr>
+          <w:rFonts w:ascii="Arial" w:eastAsia="Times New Roman" w:hAnsi="Arial" w:cs="Arial"/>
+          <w:color w:val="000000"/>
+          <w:sz w:val="22"/>
+        </w:rPr>
+      </w:pPr>
+      <w:r>
+        <w:rPr>
+          <w:rFonts w:ascii="Arial" w:eastAsia="Times New Roman" w:hAnsi="Arial" w:cs="Arial"/>
+          <w:color w:val="000000"/>
+          <w:sz w:val="22"/>
+        </w:rPr>
+        <w:t>What are the properties a transaction must follow?</w:t>
+      </w:r>
+    </w:p>
+    <w:p>
+      <w:pPr>
+        <w:numPr>
+          <w:ilvl w:val="0"/>
+          <w:numId w:val="15"/>
+        </w:numPr>
+        <w:spacing w:after="0"/>
+        <w:textAlignment w:val="baseline"/>
+        <w:rPr>
+          <w:rFonts w:ascii="Arial" w:eastAsia="Times New Roman" w:hAnsi="Arial" w:cs="Arial"/>
+          <w:color w:val="000000"/>
+          <w:sz w:val="22"/>
+        </w:rPr>
+      </w:pPr>
+      <w:r>
+        <w:rPr>
+          <w:rFonts w:ascii="Arial" w:eastAsia="Times New Roman" w:hAnsi="Arial" w:cs="Arial"/>
+          <w:color w:val="000000"/>
+          <w:sz w:val="22"/>
+        </w:rPr>
+        <w:t>Explain the different isolation levels. What read phenomena do each prevent?</w:t>
+      </w:r>
+    </w:p>
+    <w:p>
+      <w:pPr>
+        <w:numPr>
+          <w:ilvl w:val="0"/>
+          <w:numId w:val="15"/>
+        </w:numPr>
+        <w:spacing w:after="0"/>
+        <w:textAlignment w:val="baseline"/>
+        <w:rPr>
+          <w:rFonts w:ascii="Arial" w:eastAsia="Times New Roman" w:hAnsi="Arial" w:cs="Arial"/>
+          <w:color w:val="000000"/>
+          <w:sz w:val="22"/>
+        </w:rPr>
+      </w:pPr>
+      <w:r>
+        <w:rPr>
+          <w:rFonts w:ascii="Arial" w:eastAsia="Times New Roman" w:hAnsi="Arial" w:cs="Arial"/>
+          <w:color w:val="000000"/>
+          <w:sz w:val="22"/>
+        </w:rPr>
+        <w:t>What is the difference between joins and set operators?</w:t>
+      </w:r>
+    </w:p>
+    <w:p>
+      <w:pPr>
+        <w:numPr>
+          <w:ilvl w:val="0"/>
+          <w:numId w:val="15"/>
+        </w:numPr>
+        <w:spacing w:after="0"/>
+        <w:textAlignment w:val="baseline"/>
+        <w:rPr>
+          <w:rFonts w:ascii="Arial" w:eastAsia="Times New Roman" w:hAnsi="Arial" w:cs="Arial"/>
+          <w:color w:val="000000"/>
+          <w:sz w:val="22"/>
+        </w:rPr>
+      </w:pPr>
+      <w:r>
+        <w:rPr>
+          <w:rFonts w:ascii="Arial" w:eastAsia="Times New Roman" w:hAnsi="Arial" w:cs="Arial"/>
+          <w:color w:val="000000"/>
+          <w:sz w:val="22"/>
+        </w:rPr>
+        <w:t>What are the types of joins? Explain the differences.</w:t>
+      </w:r>
+    </w:p>
+    <w:p>
+      <w:pPr>
+        <w:numPr>
+          <w:ilvl w:val="0"/>
+          <w:numId w:val="15"/>
+        </w:numPr>
+        <w:spacing w:after="0"/>
+        <w:textAlignment w:val="baseline"/>
+        <w:rPr>
+          <w:rFonts w:ascii="Arial" w:eastAsia="Times New Roman" w:hAnsi="Arial" w:cs="Arial"/>
+          <w:color w:val="000000"/>
+          <w:sz w:val="22"/>
+        </w:rPr>
+      </w:pPr>
+      <w:r>
+        <w:rPr>
+          <w:rFonts w:ascii="Arial" w:eastAsia="Times New Roman" w:hAnsi="Arial" w:cs="Arial"/>
+          <w:color w:val="000000"/>
+          <w:sz w:val="22"/>
+        </w:rPr>
+        <w:t>Explain the difference between UNION, UNION ALL, and INTERSECT</w:t>
+      </w:r>
+    </w:p>
+    <w:p>
+      <w:pPr>
+        <w:numPr>
+          <w:ilvl w:val="0"/>
+          <w:numId w:val="15"/>
+        </w:numPr>
+        <w:spacing w:after="0"/>
+        <w:textAlignment w:val="baseline"/>
+        <w:rPr>
+          <w:rFonts w:ascii="Arial" w:eastAsia="Times New Roman" w:hAnsi="Arial" w:cs="Arial"/>
+          <w:color w:val="000000"/>
+          <w:sz w:val="22"/>
+        </w:rPr>
+      </w:pPr>
+      <w:r>
+        <w:rPr>
+          <w:rFonts w:ascii="Arial" w:eastAsia="Times New Roman" w:hAnsi="Arial" w:cs="Arial"/>
+          <w:color w:val="000000"/>
+          <w:sz w:val="22"/>
+        </w:rPr>
+        <w:t xml:space="preserve">What </w:t>
+      </w:r>
+      <w:proofErr w:type="gramStart"/>
+      <w:r>
+        <w:rPr>
+          <w:rFonts w:ascii="Arial" w:eastAsia="Times New Roman" w:hAnsi="Arial" w:cs="Arial"/>
+          <w:color w:val="000000"/>
+          <w:sz w:val="22"/>
+        </w:rPr>
+        <w:t>is</w:t>
+      </w:r>
+      <w:proofErr w:type="gramEnd"/>
+      <w:r>
+        <w:rPr>
+          <w:rFonts w:ascii="Arial" w:eastAsia="Times New Roman" w:hAnsi="Arial" w:cs="Arial"/>
+          <w:color w:val="000000"/>
+          <w:sz w:val="22"/>
+        </w:rPr>
+        <w:t xml:space="preserve"> a cascade delete?</w:t>
+      </w:r>
+    </w:p>
+    <w:p>
+      <w:pPr>
+        <w:numPr>
+          <w:ilvl w:val="0"/>
+          <w:numId w:val="15"/>
+        </w:numPr>
+        <w:spacing w:after="0"/>
+        <w:textAlignment w:val="baseline"/>
+        <w:rPr>
+          <w:rFonts w:ascii="Arial" w:eastAsia="Times New Roman" w:hAnsi="Arial" w:cs="Arial"/>
+          <w:color w:val="000000"/>
+          <w:sz w:val="22"/>
+        </w:rPr>
+      </w:pPr>
+      <w:r>
+        <w:rPr>
+          <w:rFonts w:ascii="Arial" w:eastAsia="Times New Roman" w:hAnsi="Arial" w:cs="Arial"/>
+          <w:color w:val="000000"/>
+          <w:sz w:val="22"/>
+        </w:rPr>
+        <w:t>What is the purpose of a view? What about an index?</w:t>
+      </w:r>
+    </w:p>
+    <w:p>
+      <w:pPr>
+        <w:numPr>
+          <w:ilvl w:val="0"/>
+          <w:numId w:val="15"/>
+        </w:numPr>
+        <w:spacing w:after="0"/>
+        <w:textAlignment w:val="baseline"/>
+        <w:rPr>
+          <w:rFonts w:ascii="Arial" w:eastAsia="Times New Roman" w:hAnsi="Arial" w:cs="Arial"/>
+          <w:color w:val="000000"/>
+          <w:sz w:val="22"/>
+        </w:rPr>
+      </w:pPr>
+      <w:r>
+        <w:rPr>
+          <w:rFonts w:ascii="Arial" w:eastAsia="Times New Roman" w:hAnsi="Arial" w:cs="Arial"/>
+          <w:color w:val="000000"/>
+          <w:sz w:val="22"/>
+        </w:rPr>
+        <w:t>What’s the difference between a clustered and non-clustered index?</w:t>
+      </w:r>
+    </w:p>
+    <w:p>
+      <w:pPr>
+        <w:numPr>
+          <w:ilvl w:val="0"/>
+          <w:numId w:val="15"/>
+        </w:numPr>
+        <w:spacing w:after="0"/>
+        <w:textAlignment w:val="baseline"/>
+        <w:rPr>
+          <w:rFonts w:ascii="Arial" w:eastAsia="Times New Roman" w:hAnsi="Arial" w:cs="Arial"/>
+          <w:color w:val="000000"/>
+          <w:sz w:val="22"/>
+        </w:rPr>
+      </w:pPr>
+      <w:r>
+        <w:rPr>
+          <w:rFonts w:ascii="Arial" w:eastAsia="Times New Roman" w:hAnsi="Arial" w:cs="Arial"/>
+          <w:color w:val="000000"/>
+          <w:sz w:val="22"/>
+        </w:rPr>
+        <w:t>What is a trigger? Give the syntax for creating a trigger.</w:t>
+      </w:r>
+    </w:p>
+    <w:p>
+      <w:pPr>
+        <w:numPr>
+          <w:ilvl w:val="0"/>
+          <w:numId w:val="15"/>
+        </w:numPr>
+        <w:spacing w:after="0"/>
+        <w:textAlignment w:val="baseline"/>
+        <w:rPr>
+          <w:rFonts w:ascii="Arial" w:eastAsia="Times New Roman" w:hAnsi="Arial" w:cs="Arial"/>
+          <w:color w:val="000000"/>
+          <w:sz w:val="22"/>
+        </w:rPr>
+      </w:pPr>
+      <w:r>
+        <w:rPr>
+          <w:rFonts w:ascii="Arial" w:eastAsia="Times New Roman" w:hAnsi="Arial" w:cs="Arial"/>
+          <w:color w:val="000000"/>
+          <w:sz w:val="22"/>
+        </w:rPr>
+        <w:t>How would you setup a primary key that automatically increments with every INSERT statement?</w:t>
+      </w:r>
+    </w:p>
+    <w:p>
+      <w:pPr>
+        <w:numPr>
+          <w:ilvl w:val="0"/>
+          <w:numId w:val="15"/>
+        </w:numPr>
+        <w:spacing w:after="0"/>
+        <w:textAlignment w:val="baseline"/>
+        <w:rPr>
+          <w:rFonts w:ascii="Arial" w:eastAsia="Times New Roman" w:hAnsi="Arial" w:cs="Arial"/>
+          <w:color w:val="000000"/>
+          <w:sz w:val="22"/>
+        </w:rPr>
+      </w:pPr>
+      <w:r>
+        <w:rPr>
+          <w:rFonts w:ascii="Arial" w:eastAsia="Times New Roman" w:hAnsi="Arial" w:cs="Arial"/>
+          <w:color w:val="000000"/>
+          <w:sz w:val="22"/>
+        </w:rPr>
+        <w:t>What is the difference between scalar and aggregate functions? Give examples of each</w:t>
+      </w:r>
+    </w:p>
+    <w:p>
+      <w:pPr>
+        <w:numPr>
+          <w:ilvl w:val="0"/>
+          <w:numId w:val="15"/>
+        </w:numPr>
+        <w:spacing w:after="0"/>
+        <w:textAlignment w:val="baseline"/>
+        <w:rPr>
+          <w:rFonts w:ascii="Arial" w:eastAsia="Times New Roman" w:hAnsi="Arial" w:cs="Arial"/>
+          <w:color w:val="000000"/>
+          <w:sz w:val="22"/>
+        </w:rPr>
+      </w:pPr>
+      <w:r>
+        <w:rPr>
+          <w:rFonts w:ascii="Arial" w:eastAsia="Times New Roman" w:hAnsi="Arial" w:cs="Arial"/>
+          <w:color w:val="000000"/>
+          <w:sz w:val="22"/>
+        </w:rPr>
+        <w:t>What’s the difference between implicit and explicit cursors?</w:t>
+      </w:r>
+    </w:p>
+    <w:p>
+      <w:pPr>
+        <w:pStyle w:val="NoSpacing"/>
+      </w:pPr>
+    </w:p>
     <w:sectPr>
       <w:pgSz w:w="12240" w:h="15840"/>
       <w:pgMar w:top="1440" w:right="1440" w:bottom="1440" w:left="1440" w:header="720" w:footer="720" w:gutter="0"/>
@@ -7016,7 +7914,6 @@
   </w:num>
   <w:num w:numId="2">
     <w:abstractNumId w:val="31"/>
-    <w:lvlOverride w:ilvl="0"/>
   </w:num>
   <w:num w:numId="3">
     <w:abstractNumId w:val="27"/>
@@ -7185,15 +8082,12 @@
   </w:num>
   <w:num w:numId="30">
     <w:abstractNumId w:val="0"/>
-    <w:lvlOverride w:ilvl="0"/>
   </w:num>
   <w:num w:numId="31">
     <w:abstractNumId w:val="0"/>
-    <w:lvlOverride w:ilvl="0"/>
   </w:num>
   <w:num w:numId="32">
     <w:abstractNumId w:val="0"/>
-    <w:lvlOverride w:ilvl="0"/>
   </w:num>
   <w:num w:numId="33">
     <w:abstractNumId w:val="26"/>
@@ -7872,7 +8766,6 @@
   </w:num>
   <w:num w:numId="90">
     <w:abstractNumId w:val="28"/>
-    <w:lvlOverride w:ilvl="0"/>
   </w:num>
   <w:num w:numId="91">
     <w:abstractNumId w:val="15"/>
@@ -8300,7 +9193,6 @@
   </w:num>
   <w:num w:numId="132">
     <w:abstractNumId w:val="3"/>
-    <w:lvlOverride w:ilvl="0"/>
   </w:num>
   <w:num w:numId="133">
     <w:abstractNumId w:val="12"/>

</xml_diff>

<commit_message>
adding notes and review questions
</commit_message>
<xml_diff>
--- a/evaluation-prep/Java Full Stack Review Questions.docx
+++ b/evaluation-prep/Java Full Stack Review Questions.docx
@@ -388,25 +388,7 @@
           <w:color w:val="000000"/>
           <w:sz w:val="22"/>
         </w:rPr>
-        <w:t xml:space="preserve">What is the difference between String, StringBuilder, and </w:t>
-      </w:r>
-      <w:proofErr w:type="spellStart"/>
-      <w:r>
-        <w:rPr>
-          <w:rFonts w:ascii="Arial" w:eastAsia="Times New Roman" w:hAnsi="Arial" w:cs="Arial"/>
-          <w:color w:val="000000"/>
-          <w:sz w:val="22"/>
-        </w:rPr>
-        <w:t>StringBuffer</w:t>
-      </w:r>
-      <w:proofErr w:type="spellEnd"/>
-      <w:r>
-        <w:rPr>
-          <w:rFonts w:ascii="Arial" w:eastAsia="Times New Roman" w:hAnsi="Arial" w:cs="Arial"/>
-          <w:color w:val="000000"/>
-          <w:sz w:val="22"/>
-        </w:rPr>
-        <w:t>?</w:t>
+        <w:t>What is the difference between String, StringBuilder, and StringBuffer?</w:t>
       </w:r>
     </w:p>
     <w:p>
@@ -636,25 +618,7 @@
           <w:color w:val="000000"/>
           <w:sz w:val="22"/>
         </w:rPr>
-        <w:t xml:space="preserve">If two objects are equal, do they have the same </w:t>
-      </w:r>
-      <w:proofErr w:type="spellStart"/>
-      <w:r>
-        <w:rPr>
-          <w:rFonts w:ascii="Arial" w:eastAsia="Times New Roman" w:hAnsi="Arial" w:cs="Arial"/>
-          <w:color w:val="000000"/>
-          <w:sz w:val="22"/>
-        </w:rPr>
-        <w:t>hashcode</w:t>
-      </w:r>
-      <w:proofErr w:type="spellEnd"/>
-      <w:r>
-        <w:rPr>
-          <w:rFonts w:ascii="Arial" w:eastAsia="Times New Roman" w:hAnsi="Arial" w:cs="Arial"/>
-          <w:color w:val="000000"/>
-          <w:sz w:val="22"/>
-        </w:rPr>
-        <w:t>? If not equal?</w:t>
+        <w:t>If two objects are equal, do they have the same hashcode? If not equal?</w:t>
       </w:r>
     </w:p>
     <w:p>
@@ -815,25 +779,7 @@
           <w:color w:val="000000"/>
           <w:sz w:val="22"/>
         </w:rPr>
-        <w:t xml:space="preserve">What is the difference between == </w:t>
-      </w:r>
-      <w:proofErr w:type="gramStart"/>
-      <w:r>
-        <w:rPr>
-          <w:rFonts w:ascii="Arial" w:eastAsia="Times New Roman" w:hAnsi="Arial" w:cs="Arial"/>
-          <w:color w:val="000000"/>
-          <w:sz w:val="22"/>
-        </w:rPr>
-        <w:t>and .equals</w:t>
-      </w:r>
-      <w:proofErr w:type="gramEnd"/>
-      <w:r>
-        <w:rPr>
-          <w:rFonts w:ascii="Arial" w:eastAsia="Times New Roman" w:hAnsi="Arial" w:cs="Arial"/>
-          <w:color w:val="000000"/>
-          <w:sz w:val="22"/>
-        </w:rPr>
-        <w:t>()?</w:t>
+        <w:t>What is the difference between == and .equals()?</w:t>
       </w:r>
     </w:p>
     <w:p>
@@ -856,25 +802,7 @@
           <w:color w:val="000000"/>
           <w:sz w:val="22"/>
         </w:rPr>
-        <w:t xml:space="preserve">What is an enhanced for loop and what is a </w:t>
-      </w:r>
-      <w:proofErr w:type="spellStart"/>
-      <w:r>
-        <w:rPr>
-          <w:rFonts w:ascii="Arial" w:eastAsia="Times New Roman" w:hAnsi="Arial" w:cs="Arial"/>
-          <w:color w:val="000000"/>
-          <w:sz w:val="22"/>
-        </w:rPr>
-        <w:t>forEach</w:t>
-      </w:r>
-      <w:proofErr w:type="spellEnd"/>
-      <w:r>
-        <w:rPr>
-          <w:rFonts w:ascii="Arial" w:eastAsia="Times New Roman" w:hAnsi="Arial" w:cs="Arial"/>
-          <w:color w:val="000000"/>
-          <w:sz w:val="22"/>
-        </w:rPr>
-        <w:t xml:space="preserve"> loop?</w:t>
+        <w:t>What is an enhanced for loop and what is a forEach loop?</w:t>
       </w:r>
     </w:p>
     <w:p>
@@ -1219,25 +1147,7 @@
           <w:color w:val="000000"/>
           <w:sz w:val="22"/>
         </w:rPr>
-        <w:t>What are enumerations (</w:t>
-      </w:r>
-      <w:proofErr w:type="spellStart"/>
-      <w:r>
-        <w:rPr>
-          <w:rFonts w:ascii="Arial" w:eastAsia="Times New Roman" w:hAnsi="Arial" w:cs="Arial"/>
-          <w:color w:val="000000"/>
-          <w:sz w:val="22"/>
-        </w:rPr>
-        <w:t>enums</w:t>
-      </w:r>
-      <w:proofErr w:type="spellEnd"/>
-      <w:r>
-        <w:rPr>
-          <w:rFonts w:ascii="Arial" w:eastAsia="Times New Roman" w:hAnsi="Arial" w:cs="Arial"/>
-          <w:color w:val="000000"/>
-          <w:sz w:val="22"/>
-        </w:rPr>
-        <w:t>)?</w:t>
+        <w:t>What are enumerations (enums)?</w:t>
       </w:r>
     </w:p>
     <w:p>
@@ -1374,25 +1284,7 @@
           <w:color w:val="000000"/>
           <w:sz w:val="22"/>
         </w:rPr>
-        <w:t xml:space="preserve">What is the difference between an Array and an </w:t>
-      </w:r>
-      <w:proofErr w:type="spellStart"/>
-      <w:r>
-        <w:rPr>
-          <w:rFonts w:ascii="Arial" w:eastAsia="Times New Roman" w:hAnsi="Arial" w:cs="Arial"/>
-          <w:color w:val="000000"/>
-          <w:sz w:val="22"/>
-        </w:rPr>
-        <w:t>ArrayList</w:t>
-      </w:r>
-      <w:proofErr w:type="spellEnd"/>
-      <w:r>
-        <w:rPr>
-          <w:rFonts w:ascii="Arial" w:eastAsia="Times New Roman" w:hAnsi="Arial" w:cs="Arial"/>
-          <w:color w:val="000000"/>
-          <w:sz w:val="22"/>
-        </w:rPr>
-        <w:t>?</w:t>
+        <w:t>What is the difference between an Array and an ArrayList?</w:t>
       </w:r>
     </w:p>
     <w:p>
@@ -1415,25 +1307,7 @@
           <w:color w:val="000000"/>
           <w:sz w:val="22"/>
         </w:rPr>
-        <w:t xml:space="preserve">What is the difference between </w:t>
-      </w:r>
-      <w:proofErr w:type="spellStart"/>
-      <w:r>
-        <w:rPr>
-          <w:rFonts w:ascii="Arial" w:eastAsia="Times New Roman" w:hAnsi="Arial" w:cs="Arial"/>
-          <w:color w:val="000000"/>
-          <w:sz w:val="22"/>
-        </w:rPr>
-        <w:t>ArrayList</w:t>
-      </w:r>
-      <w:proofErr w:type="spellEnd"/>
-      <w:r>
-        <w:rPr>
-          <w:rFonts w:ascii="Arial" w:eastAsia="Times New Roman" w:hAnsi="Arial" w:cs="Arial"/>
-          <w:color w:val="000000"/>
-          <w:sz w:val="22"/>
-        </w:rPr>
-        <w:t xml:space="preserve"> and Vector?</w:t>
+        <w:t>What is the difference between ArrayList and Vector?</w:t>
       </w:r>
     </w:p>
     <w:p>
@@ -1456,25 +1330,7 @@
           <w:color w:val="000000"/>
           <w:sz w:val="22"/>
         </w:rPr>
-        <w:t xml:space="preserve">What is the difference between </w:t>
-      </w:r>
-      <w:proofErr w:type="spellStart"/>
-      <w:r>
-        <w:rPr>
-          <w:rFonts w:ascii="Arial" w:eastAsia="Times New Roman" w:hAnsi="Arial" w:cs="Arial"/>
-          <w:color w:val="000000"/>
-          <w:sz w:val="22"/>
-        </w:rPr>
-        <w:t>TreeSet</w:t>
-      </w:r>
-      <w:proofErr w:type="spellEnd"/>
-      <w:r>
-        <w:rPr>
-          <w:rFonts w:ascii="Arial" w:eastAsia="Times New Roman" w:hAnsi="Arial" w:cs="Arial"/>
-          <w:color w:val="000000"/>
-          <w:sz w:val="22"/>
-        </w:rPr>
-        <w:t xml:space="preserve"> and HashSet?</w:t>
+        <w:t>What is the difference between TreeSet and HashSet?</w:t>
       </w:r>
     </w:p>
     <w:p>
@@ -1497,25 +1353,7 @@
           <w:color w:val="000000"/>
           <w:sz w:val="22"/>
         </w:rPr>
-        <w:t xml:space="preserve">What is the difference between </w:t>
-      </w:r>
-      <w:proofErr w:type="spellStart"/>
-      <w:r>
-        <w:rPr>
-          <w:rFonts w:ascii="Arial" w:eastAsia="Times New Roman" w:hAnsi="Arial" w:cs="Arial"/>
-          <w:color w:val="000000"/>
-          <w:sz w:val="22"/>
-        </w:rPr>
-        <w:t>HashTable</w:t>
-      </w:r>
-      <w:proofErr w:type="spellEnd"/>
-      <w:r>
-        <w:rPr>
-          <w:rFonts w:ascii="Arial" w:eastAsia="Times New Roman" w:hAnsi="Arial" w:cs="Arial"/>
-          <w:color w:val="000000"/>
-          <w:sz w:val="22"/>
-        </w:rPr>
-        <w:t xml:space="preserve"> and HashMap?</w:t>
+        <w:t>What is the difference between HashTable and HashMap?</w:t>
       </w:r>
     </w:p>
     <w:p>
@@ -1584,25 +1422,7 @@
           <w:color w:val="000000"/>
           <w:sz w:val="22"/>
         </w:rPr>
-        <w:t xml:space="preserve">What is the purpose of the </w:t>
-      </w:r>
-      <w:proofErr w:type="spellStart"/>
-      <w:r>
-        <w:rPr>
-          <w:rFonts w:ascii="Arial" w:eastAsia="Times New Roman" w:hAnsi="Arial" w:cs="Arial"/>
-          <w:color w:val="000000"/>
-          <w:sz w:val="22"/>
-        </w:rPr>
-        <w:t>Iterable</w:t>
-      </w:r>
-      <w:proofErr w:type="spellEnd"/>
-      <w:r>
-        <w:rPr>
-          <w:rFonts w:ascii="Arial" w:eastAsia="Times New Roman" w:hAnsi="Arial" w:cs="Arial"/>
-          <w:color w:val="000000"/>
-          <w:sz w:val="22"/>
-        </w:rPr>
-        <w:t xml:space="preserve"> interface? What about Iterator?</w:t>
+        <w:t>What is the purpose of the Iterable interface? What about Iterator?</w:t>
       </w:r>
     </w:p>
     <w:p>
@@ -1945,43 +1765,7 @@
           <w:color w:val="000000"/>
           <w:sz w:val="22"/>
         </w:rPr>
-        <w:t xml:space="preserve">Difference between </w:t>
-      </w:r>
-      <w:proofErr w:type="spellStart"/>
-      <w:r>
-        <w:rPr>
-          <w:rFonts w:ascii="Arial" w:eastAsia="Times New Roman" w:hAnsi="Arial" w:cs="Arial"/>
-          <w:color w:val="000000"/>
-          <w:sz w:val="22"/>
-        </w:rPr>
-        <w:t>FileReader</w:t>
-      </w:r>
-      <w:proofErr w:type="spellEnd"/>
-      <w:r>
-        <w:rPr>
-          <w:rFonts w:ascii="Arial" w:eastAsia="Times New Roman" w:hAnsi="Arial" w:cs="Arial"/>
-          <w:color w:val="000000"/>
-          <w:sz w:val="22"/>
-        </w:rPr>
-        <w:t xml:space="preserve"> and </w:t>
-      </w:r>
-      <w:proofErr w:type="spellStart"/>
-      <w:r>
-        <w:rPr>
-          <w:rFonts w:ascii="Arial" w:eastAsia="Times New Roman" w:hAnsi="Arial" w:cs="Arial"/>
-          <w:color w:val="000000"/>
-          <w:sz w:val="22"/>
-        </w:rPr>
-        <w:t>BufferedReader</w:t>
-      </w:r>
-      <w:proofErr w:type="spellEnd"/>
-      <w:r>
-        <w:rPr>
-          <w:rFonts w:ascii="Arial" w:eastAsia="Times New Roman" w:hAnsi="Arial" w:cs="Arial"/>
-          <w:color w:val="000000"/>
-          <w:sz w:val="22"/>
-        </w:rPr>
-        <w:t>?</w:t>
+        <w:t>Difference between FileReader and BufferedReader?</w:t>
       </w:r>
     </w:p>
     <w:p>
@@ -2073,25 +1857,7 @@
           <w:sz w:val="22"/>
         </w:rPr>
         <w:lastRenderedPageBreak/>
-        <w:t>What is the difference between final</w:t>
-      </w:r>
-      <w:proofErr w:type="gramStart"/>
-      <w:r>
-        <w:rPr>
-          <w:rFonts w:ascii="Arial" w:eastAsia="Times New Roman" w:hAnsi="Arial" w:cs="Arial"/>
-          <w:color w:val="000000"/>
-          <w:sz w:val="22"/>
-        </w:rPr>
-        <w:t>, .finalize</w:t>
-      </w:r>
-      <w:proofErr w:type="gramEnd"/>
-      <w:r>
-        <w:rPr>
-          <w:rFonts w:ascii="Arial" w:eastAsia="Times New Roman" w:hAnsi="Arial" w:cs="Arial"/>
-          <w:color w:val="000000"/>
-          <w:sz w:val="22"/>
-        </w:rPr>
-        <w:t>(), and finally?</w:t>
+        <w:t>What is the difference between final, .finalize(), and finally?</w:t>
       </w:r>
     </w:p>
     <w:p>
@@ -2251,25 +2017,7 @@
           <w:color w:val="000000"/>
           <w:sz w:val="22"/>
         </w:rPr>
-        <w:t xml:space="preserve">What </w:t>
-      </w:r>
-      <w:proofErr w:type="gramStart"/>
-      <w:r>
-        <w:rPr>
-          <w:rFonts w:ascii="Arial" w:eastAsia="Times New Roman" w:hAnsi="Arial" w:cs="Arial"/>
-          <w:color w:val="000000"/>
-          <w:sz w:val="22"/>
-        </w:rPr>
-        <w:t>are</w:t>
-      </w:r>
-      <w:proofErr w:type="gramEnd"/>
-      <w:r>
-        <w:rPr>
-          <w:rFonts w:ascii="Arial" w:eastAsia="Times New Roman" w:hAnsi="Arial" w:cs="Arial"/>
-          <w:color w:val="000000"/>
-          <w:sz w:val="22"/>
-        </w:rPr>
-        <w:t xml:space="preserve"> Singleton / Factory design patterns?</w:t>
+        <w:t>What are Singleton / Factory design patterns?</w:t>
       </w:r>
     </w:p>
     <w:p>
@@ -3326,25 +3074,7 @@
           <w:color w:val="000000"/>
           <w:sz w:val="22"/>
         </w:rPr>
-        <w:t xml:space="preserve">What </w:t>
-      </w:r>
-      <w:proofErr w:type="gramStart"/>
-      <w:r>
-        <w:rPr>
-          <w:rFonts w:ascii="Arial" w:eastAsia="Times New Roman" w:hAnsi="Arial" w:cs="Arial"/>
-          <w:color w:val="000000"/>
-          <w:sz w:val="22"/>
-        </w:rPr>
-        <w:t>is</w:t>
-      </w:r>
-      <w:proofErr w:type="gramEnd"/>
-      <w:r>
-        <w:rPr>
-          <w:rFonts w:ascii="Arial" w:eastAsia="Times New Roman" w:hAnsi="Arial" w:cs="Arial"/>
-          <w:color w:val="000000"/>
-          <w:sz w:val="22"/>
-        </w:rPr>
-        <w:t xml:space="preserve"> a cascade delete?</w:t>
+        <w:t>What is a cascade delete?</w:t>
       </w:r>
     </w:p>
     <w:p>
@@ -3970,25 +3700,7 @@
           <w:color w:val="000000"/>
           <w:sz w:val="22"/>
         </w:rPr>
-        <w:t xml:space="preserve">What is a </w:t>
-      </w:r>
-      <w:proofErr w:type="spellStart"/>
-      <w:r>
-        <w:rPr>
-          <w:rFonts w:ascii="Arial" w:eastAsia="Times New Roman" w:hAnsi="Arial" w:cs="Arial"/>
-          <w:color w:val="000000"/>
-          <w:sz w:val="22"/>
-        </w:rPr>
-        <w:t>psuedo</w:t>
-      </w:r>
-      <w:proofErr w:type="spellEnd"/>
-      <w:r>
-        <w:rPr>
-          <w:rFonts w:ascii="Arial" w:eastAsia="Times New Roman" w:hAnsi="Arial" w:cs="Arial"/>
-          <w:color w:val="000000"/>
-          <w:sz w:val="22"/>
-        </w:rPr>
-        <w:t>-class? What is the syntax for selecting that?</w:t>
+        <w:t>What is a psuedo-class? What is the syntax for selecting that?</w:t>
       </w:r>
     </w:p>
     <w:p>
@@ -4011,43 +3723,7 @@
           <w:color w:val="000000"/>
           <w:sz w:val="22"/>
         </w:rPr>
-        <w:t xml:space="preserve">Write a CSS selector for styling all spans inside of a div. What about only targeting spans that are direct </w:t>
-      </w:r>
-      <w:proofErr w:type="spellStart"/>
-      <w:r>
-        <w:rPr>
-          <w:rFonts w:ascii="Arial" w:eastAsia="Times New Roman" w:hAnsi="Arial" w:cs="Arial"/>
-          <w:color w:val="000000"/>
-          <w:sz w:val="22"/>
-        </w:rPr>
-        <w:t>descendents</w:t>
-      </w:r>
-      <w:proofErr w:type="spellEnd"/>
-      <w:r>
-        <w:rPr>
-          <w:rFonts w:ascii="Arial" w:eastAsia="Times New Roman" w:hAnsi="Arial" w:cs="Arial"/>
-          <w:color w:val="000000"/>
-          <w:sz w:val="22"/>
-        </w:rPr>
-        <w:t xml:space="preserve"> of </w:t>
-      </w:r>
-      <w:proofErr w:type="spellStart"/>
-      <w:r>
-        <w:rPr>
-          <w:rFonts w:ascii="Arial" w:eastAsia="Times New Roman" w:hAnsi="Arial" w:cs="Arial"/>
-          <w:color w:val="000000"/>
-          <w:sz w:val="22"/>
-        </w:rPr>
-        <w:t>divs</w:t>
-      </w:r>
-      <w:proofErr w:type="spellEnd"/>
-      <w:r>
-        <w:rPr>
-          <w:rFonts w:ascii="Arial" w:eastAsia="Times New Roman" w:hAnsi="Arial" w:cs="Arial"/>
-          <w:color w:val="000000"/>
-          <w:sz w:val="22"/>
-        </w:rPr>
-        <w:t>?</w:t>
+        <w:t>Write a CSS selector for styling all spans inside of a div. What about only targeting spans that are direct descendents of divs?</w:t>
       </w:r>
     </w:p>
     <w:p>
@@ -4378,43 +4054,7 @@
           <w:color w:val="000000"/>
           <w:sz w:val="22"/>
         </w:rPr>
-        <w:t xml:space="preserve">What is the type of </w:t>
-      </w:r>
-      <w:proofErr w:type="spellStart"/>
-      <w:r>
-        <w:rPr>
-          <w:rFonts w:ascii="Arial" w:eastAsia="Times New Roman" w:hAnsi="Arial" w:cs="Arial"/>
-          <w:color w:val="000000"/>
-          <w:sz w:val="22"/>
-        </w:rPr>
-        <w:t>NaN</w:t>
-      </w:r>
-      <w:proofErr w:type="spellEnd"/>
-      <w:r>
-        <w:rPr>
-          <w:rFonts w:ascii="Arial" w:eastAsia="Times New Roman" w:hAnsi="Arial" w:cs="Arial"/>
-          <w:color w:val="000000"/>
-          <w:sz w:val="22"/>
-        </w:rPr>
-        <w:t xml:space="preserve">? What is the </w:t>
-      </w:r>
-      <w:proofErr w:type="spellStart"/>
-      <w:r>
-        <w:rPr>
-          <w:rFonts w:ascii="Arial" w:eastAsia="Times New Roman" w:hAnsi="Arial" w:cs="Arial"/>
-          <w:color w:val="000000"/>
-          <w:sz w:val="22"/>
-        </w:rPr>
-        <w:t>isNaN</w:t>
-      </w:r>
-      <w:proofErr w:type="spellEnd"/>
-      <w:r>
-        <w:rPr>
-          <w:rFonts w:ascii="Arial" w:eastAsia="Times New Roman" w:hAnsi="Arial" w:cs="Arial"/>
-          <w:color w:val="000000"/>
-          <w:sz w:val="22"/>
-        </w:rPr>
-        <w:t xml:space="preserve"> function?</w:t>
+        <w:t>What is the type of NaN? What is the isNaN function?</w:t>
       </w:r>
     </w:p>
     <w:p>
@@ -4828,43 +4468,7 @@
           <w:color w:val="000000"/>
           <w:sz w:val="22"/>
         </w:rPr>
-        <w:t xml:space="preserve">What is a truthy or </w:t>
-      </w:r>
-      <w:proofErr w:type="spellStart"/>
-      <w:r>
-        <w:rPr>
-          <w:rFonts w:ascii="Arial" w:eastAsia="Times New Roman" w:hAnsi="Arial" w:cs="Arial"/>
-          <w:color w:val="000000"/>
-          <w:sz w:val="22"/>
-        </w:rPr>
-        <w:t>falsy</w:t>
-      </w:r>
-      <w:proofErr w:type="spellEnd"/>
-      <w:r>
-        <w:rPr>
-          <w:rFonts w:ascii="Arial" w:eastAsia="Times New Roman" w:hAnsi="Arial" w:cs="Arial"/>
-          <w:color w:val="000000"/>
-          <w:sz w:val="22"/>
-        </w:rPr>
-        <w:t xml:space="preserve"> value? List the </w:t>
-      </w:r>
-      <w:proofErr w:type="spellStart"/>
-      <w:r>
-        <w:rPr>
-          <w:rFonts w:ascii="Arial" w:eastAsia="Times New Roman" w:hAnsi="Arial" w:cs="Arial"/>
-          <w:color w:val="000000"/>
-          <w:sz w:val="22"/>
-        </w:rPr>
-        <w:t>falsy</w:t>
-      </w:r>
-      <w:proofErr w:type="spellEnd"/>
-      <w:r>
-        <w:rPr>
-          <w:rFonts w:ascii="Arial" w:eastAsia="Times New Roman" w:hAnsi="Arial" w:cs="Arial"/>
-          <w:color w:val="000000"/>
-          <w:sz w:val="22"/>
-        </w:rPr>
-        <w:t xml:space="preserve"> values.</w:t>
+        <w:t>What is a truthy or falsy value? List the falsy values.</w:t>
       </w:r>
     </w:p>
     <w:p>
@@ -5118,25 +4722,7 @@
           <w:color w:val="000000"/>
           <w:sz w:val="22"/>
         </w:rPr>
-        <w:t xml:space="preserve">What will happen when I try to run this code: </w:t>
-      </w:r>
-      <w:proofErr w:type="gramStart"/>
-      <w:r>
-        <w:rPr>
-          <w:rFonts w:ascii="Arial" w:eastAsia="Times New Roman" w:hAnsi="Arial" w:cs="Arial"/>
-          <w:color w:val="000000"/>
-          <w:sz w:val="22"/>
-        </w:rPr>
-        <w:t>console.log(</w:t>
-      </w:r>
-      <w:proofErr w:type="gramEnd"/>
-      <w:r>
-        <w:rPr>
-          <w:rFonts w:ascii="Arial" w:eastAsia="Times New Roman" w:hAnsi="Arial" w:cs="Arial"/>
-          <w:color w:val="000000"/>
-          <w:sz w:val="22"/>
-        </w:rPr>
-        <w:t>0.1+0.2==0.3) ?</w:t>
+        <w:t>What will happen when I try to run this code: console.log(0.1+0.2==0.3) ?</w:t>
       </w:r>
     </w:p>
     <w:p>
@@ -5296,25 +4882,7 @@
           <w:color w:val="000000"/>
           <w:sz w:val="22"/>
         </w:rPr>
-        <w:t xml:space="preserve">What is object and array </w:t>
-      </w:r>
-      <w:proofErr w:type="spellStart"/>
-      <w:r>
-        <w:rPr>
-          <w:rFonts w:ascii="Arial" w:eastAsia="Times New Roman" w:hAnsi="Arial" w:cs="Arial"/>
-          <w:color w:val="000000"/>
-          <w:sz w:val="22"/>
-        </w:rPr>
-        <w:t>destructuring</w:t>
-      </w:r>
-      <w:proofErr w:type="spellEnd"/>
-      <w:r>
-        <w:rPr>
-          <w:rFonts w:ascii="Arial" w:eastAsia="Times New Roman" w:hAnsi="Arial" w:cs="Arial"/>
-          <w:color w:val="000000"/>
-          <w:sz w:val="22"/>
-        </w:rPr>
-        <w:t>? What is the rest/spread operator?</w:t>
+        <w:t>What is object and array destructuring? What is the rest/spread operator?</w:t>
       </w:r>
     </w:p>
     <w:p>
@@ -5406,25 +4974,7 @@
           <w:color w:val="000000"/>
           <w:sz w:val="22"/>
         </w:rPr>
-        <w:t xml:space="preserve">Explain the async/await keywords. Why is it preferred to use this instead </w:t>
-      </w:r>
-      <w:proofErr w:type="gramStart"/>
-      <w:r>
-        <w:rPr>
-          <w:rFonts w:ascii="Arial" w:eastAsia="Times New Roman" w:hAnsi="Arial" w:cs="Arial"/>
-          <w:color w:val="000000"/>
-          <w:sz w:val="22"/>
-        </w:rPr>
-        <w:t>of .then</w:t>
-      </w:r>
-      <w:proofErr w:type="gramEnd"/>
-      <w:r>
-        <w:rPr>
-          <w:rFonts w:ascii="Arial" w:eastAsia="Times New Roman" w:hAnsi="Arial" w:cs="Arial"/>
-          <w:color w:val="000000"/>
-          <w:sz w:val="22"/>
-        </w:rPr>
-        <w:t>() methods?</w:t>
+        <w:t>Explain the async/await keywords. Why is it preferred to use this instead of .then() methods?</w:t>
       </w:r>
     </w:p>
     <w:p>
@@ -5836,25 +5386,7 @@
           <w:color w:val="000000"/>
           <w:sz w:val="22"/>
         </w:rPr>
-        <w:t xml:space="preserve">List the different ready states of the </w:t>
-      </w:r>
-      <w:proofErr w:type="spellStart"/>
-      <w:r>
-        <w:rPr>
-          <w:rFonts w:ascii="Arial" w:eastAsia="Times New Roman" w:hAnsi="Arial" w:cs="Arial"/>
-          <w:color w:val="000000"/>
-          <w:sz w:val="22"/>
-        </w:rPr>
-        <w:t>XmlHttpRequest</w:t>
-      </w:r>
-      <w:proofErr w:type="spellEnd"/>
-      <w:r>
-        <w:rPr>
-          <w:rFonts w:ascii="Arial" w:eastAsia="Times New Roman" w:hAnsi="Arial" w:cs="Arial"/>
-          <w:color w:val="000000"/>
-          <w:sz w:val="22"/>
-        </w:rPr>
-        <w:t xml:space="preserve"> object</w:t>
+        <w:t>List the different ready states of the XmlHttpRequest object</w:t>
       </w:r>
     </w:p>
     <w:p>
@@ -6086,43 +5618,7 @@
           <w:color w:val="000000"/>
           <w:sz w:val="22"/>
         </w:rPr>
-        <w:t xml:space="preserve">What is the difference between the </w:t>
-      </w:r>
-      <w:proofErr w:type="spellStart"/>
-      <w:r>
-        <w:rPr>
-          <w:rFonts w:ascii="Arial" w:eastAsia="Times New Roman" w:hAnsi="Arial" w:cs="Arial"/>
-          <w:color w:val="000000"/>
-          <w:sz w:val="22"/>
-        </w:rPr>
-        <w:t>ServletConfig</w:t>
-      </w:r>
-      <w:proofErr w:type="spellEnd"/>
-      <w:r>
-        <w:rPr>
-          <w:rFonts w:ascii="Arial" w:eastAsia="Times New Roman" w:hAnsi="Arial" w:cs="Arial"/>
-          <w:color w:val="000000"/>
-          <w:sz w:val="22"/>
-        </w:rPr>
-        <w:t xml:space="preserve"> and </w:t>
-      </w:r>
-      <w:proofErr w:type="spellStart"/>
-      <w:r>
-        <w:rPr>
-          <w:rFonts w:ascii="Arial" w:eastAsia="Times New Roman" w:hAnsi="Arial" w:cs="Arial"/>
-          <w:color w:val="000000"/>
-          <w:sz w:val="22"/>
-        </w:rPr>
-        <w:t>ServletContext</w:t>
-      </w:r>
-      <w:proofErr w:type="spellEnd"/>
-      <w:r>
-        <w:rPr>
-          <w:rFonts w:ascii="Arial" w:eastAsia="Times New Roman" w:hAnsi="Arial" w:cs="Arial"/>
-          <w:color w:val="000000"/>
-          <w:sz w:val="22"/>
-        </w:rPr>
-        <w:t xml:space="preserve"> objects? How do you retrieve these in your servlet?</w:t>
+        <w:t>What is the difference between the ServletConfig and ServletContext objects? How do you retrieve these in your servlet?</w:t>
       </w:r>
     </w:p>
     <w:p>
@@ -6145,25 +5641,7 @@
           <w:color w:val="000000"/>
           <w:sz w:val="22"/>
         </w:rPr>
-        <w:t xml:space="preserve">What is the purpose of the </w:t>
-      </w:r>
-      <w:proofErr w:type="spellStart"/>
-      <w:r>
-        <w:rPr>
-          <w:rFonts w:ascii="Arial" w:eastAsia="Times New Roman" w:hAnsi="Arial" w:cs="Arial"/>
-          <w:color w:val="000000"/>
-          <w:sz w:val="22"/>
-        </w:rPr>
-        <w:t>RequestDispatcher</w:t>
-      </w:r>
-      <w:proofErr w:type="spellEnd"/>
-      <w:r>
-        <w:rPr>
-          <w:rFonts w:ascii="Arial" w:eastAsia="Times New Roman" w:hAnsi="Arial" w:cs="Arial"/>
-          <w:color w:val="000000"/>
-          <w:sz w:val="22"/>
-        </w:rPr>
-        <w:t>?</w:t>
+        <w:t>What is the purpose of the RequestDispatcher?</w:t>
       </w:r>
     </w:p>
     <w:p>
@@ -6186,43 +5664,7 @@
           <w:color w:val="000000"/>
           <w:sz w:val="22"/>
         </w:rPr>
-        <w:t xml:space="preserve">Explain the difference between </w:t>
-      </w:r>
-      <w:proofErr w:type="spellStart"/>
-      <w:r>
-        <w:rPr>
-          <w:rFonts w:ascii="Arial" w:eastAsia="Times New Roman" w:hAnsi="Arial" w:cs="Arial"/>
-          <w:color w:val="000000"/>
-          <w:sz w:val="22"/>
-        </w:rPr>
-        <w:t>RequestDispatcher.forward</w:t>
-      </w:r>
-      <w:proofErr w:type="spellEnd"/>
-      <w:r>
-        <w:rPr>
-          <w:rFonts w:ascii="Arial" w:eastAsia="Times New Roman" w:hAnsi="Arial" w:cs="Arial"/>
-          <w:color w:val="000000"/>
-          <w:sz w:val="22"/>
-        </w:rPr>
-        <w:t xml:space="preserve">() and </w:t>
-      </w:r>
-      <w:proofErr w:type="spellStart"/>
-      <w:r>
-        <w:rPr>
-          <w:rFonts w:ascii="Arial" w:eastAsia="Times New Roman" w:hAnsi="Arial" w:cs="Arial"/>
-          <w:color w:val="000000"/>
-          <w:sz w:val="22"/>
-        </w:rPr>
-        <w:t>HttpServletResponse.sendRedirect</w:t>
-      </w:r>
-      <w:proofErr w:type="spellEnd"/>
-      <w:r>
-        <w:rPr>
-          <w:rFonts w:ascii="Arial" w:eastAsia="Times New Roman" w:hAnsi="Arial" w:cs="Arial"/>
-          <w:color w:val="000000"/>
-          <w:sz w:val="22"/>
-        </w:rPr>
-        <w:t>()</w:t>
+        <w:t>Explain the difference between RequestDispatcher.forward() and HttpServletResponse.sendRedirect()</w:t>
       </w:r>
     </w:p>
     <w:p>
@@ -6314,53 +5756,7 @@
           <w:color w:val="000000"/>
           <w:sz w:val="22"/>
         </w:rPr>
-        <w:t xml:space="preserve">What is the difference between </w:t>
-      </w:r>
-      <w:proofErr w:type="spellStart"/>
-      <w:proofErr w:type="gramStart"/>
-      <w:r>
-        <w:rPr>
-          <w:rFonts w:ascii="Arial" w:eastAsia="Times New Roman" w:hAnsi="Arial" w:cs="Arial"/>
-          <w:color w:val="000000"/>
-          <w:sz w:val="22"/>
-        </w:rPr>
-        <w:t>getParameter</w:t>
-      </w:r>
-      <w:proofErr w:type="spellEnd"/>
-      <w:r>
-        <w:rPr>
-          <w:rFonts w:ascii="Arial" w:eastAsia="Times New Roman" w:hAnsi="Arial" w:cs="Arial"/>
-          <w:color w:val="000000"/>
-          <w:sz w:val="22"/>
-        </w:rPr>
-        <w:t>(</w:t>
-      </w:r>
-      <w:proofErr w:type="gramEnd"/>
-      <w:r>
-        <w:rPr>
-          <w:rFonts w:ascii="Arial" w:eastAsia="Times New Roman" w:hAnsi="Arial" w:cs="Arial"/>
-          <w:color w:val="000000"/>
-          <w:sz w:val="22"/>
-        </w:rPr>
-        <w:t xml:space="preserve">) and </w:t>
-      </w:r>
-      <w:proofErr w:type="spellStart"/>
-      <w:r>
-        <w:rPr>
-          <w:rFonts w:ascii="Arial" w:eastAsia="Times New Roman" w:hAnsi="Arial" w:cs="Arial"/>
-          <w:color w:val="000000"/>
-          <w:sz w:val="22"/>
-        </w:rPr>
-        <w:t>getAttribute</w:t>
-      </w:r>
-      <w:proofErr w:type="spellEnd"/>
-      <w:r>
-        <w:rPr>
-          <w:rFonts w:ascii="Arial" w:eastAsia="Times New Roman" w:hAnsi="Arial" w:cs="Arial"/>
-          <w:color w:val="000000"/>
-          <w:sz w:val="22"/>
-        </w:rPr>
-        <w:t>() methods?</w:t>
+        <w:t>What is the difference between getParameter() and getAttribute() methods?</w:t>
       </w:r>
     </w:p>
     <w:p>
@@ -6614,43 +6010,7 @@
           <w:color w:val="000000"/>
           <w:sz w:val="22"/>
         </w:rPr>
-        <w:t xml:space="preserve">Explain the relevance of </w:t>
-      </w:r>
-      <w:proofErr w:type="spellStart"/>
-      <w:r>
-        <w:rPr>
-          <w:rFonts w:ascii="Arial" w:eastAsia="Times New Roman" w:hAnsi="Arial" w:cs="Arial"/>
-          <w:color w:val="000000"/>
-          <w:sz w:val="22"/>
-        </w:rPr>
-        <w:t>npm</w:t>
-      </w:r>
-      <w:proofErr w:type="spellEnd"/>
-      <w:r>
-        <w:rPr>
-          <w:rFonts w:ascii="Arial" w:eastAsia="Times New Roman" w:hAnsi="Arial" w:cs="Arial"/>
-          <w:color w:val="000000"/>
-          <w:sz w:val="22"/>
-        </w:rPr>
-        <w:t xml:space="preserve"> to Angular projects. Which file does </w:t>
-      </w:r>
-      <w:proofErr w:type="spellStart"/>
-      <w:r>
-        <w:rPr>
-          <w:rFonts w:ascii="Arial" w:eastAsia="Times New Roman" w:hAnsi="Arial" w:cs="Arial"/>
-          <w:color w:val="000000"/>
-          <w:sz w:val="22"/>
-        </w:rPr>
-        <w:t>npm</w:t>
-      </w:r>
-      <w:proofErr w:type="spellEnd"/>
-      <w:r>
-        <w:rPr>
-          <w:rFonts w:ascii="Arial" w:eastAsia="Times New Roman" w:hAnsi="Arial" w:cs="Arial"/>
-          <w:color w:val="000000"/>
-          <w:sz w:val="22"/>
-        </w:rPr>
-        <w:t xml:space="preserve"> use to track dependencies?</w:t>
+        <w:t>Explain the relevance of npm to Angular projects. Which file does npm use to track dependencies?</w:t>
       </w:r>
     </w:p>
     <w:p>
@@ -6742,25 +6102,7 @@
           <w:color w:val="000000"/>
           <w:sz w:val="22"/>
         </w:rPr>
-        <w:t xml:space="preserve">What is the benefit of using a directive like </w:t>
-      </w:r>
-      <w:proofErr w:type="spellStart"/>
-      <w:r>
-        <w:rPr>
-          <w:rFonts w:ascii="Arial" w:eastAsia="Times New Roman" w:hAnsi="Arial" w:cs="Arial"/>
-          <w:color w:val="000000"/>
-          <w:sz w:val="22"/>
-        </w:rPr>
-        <w:t>NgClass</w:t>
-      </w:r>
-      <w:proofErr w:type="spellEnd"/>
-      <w:r>
-        <w:rPr>
-          <w:rFonts w:ascii="Arial" w:eastAsia="Times New Roman" w:hAnsi="Arial" w:cs="Arial"/>
-          <w:color w:val="000000"/>
-          <w:sz w:val="22"/>
-        </w:rPr>
-        <w:t xml:space="preserve"> over the class attribute, or even property binding to the class attribute?</w:t>
+        <w:t>What is the benefit of using a directive like NgClass over the class attribute, or even property binding to the class attribute?</w:t>
       </w:r>
     </w:p>
     <w:p>
@@ -6898,25 +6240,7 @@
           <w:color w:val="000000"/>
           <w:sz w:val="22"/>
         </w:rPr>
-        <w:t xml:space="preserve">How would </w:t>
-      </w:r>
-      <w:proofErr w:type="gramStart"/>
-      <w:r>
-        <w:rPr>
-          <w:rFonts w:ascii="Arial" w:eastAsia="Times New Roman" w:hAnsi="Arial" w:cs="Arial"/>
-          <w:color w:val="000000"/>
-          <w:sz w:val="22"/>
-        </w:rPr>
-        <w:t>you</w:t>
-      </w:r>
-      <w:proofErr w:type="gramEnd"/>
-      <w:r>
-        <w:rPr>
-          <w:rFonts w:ascii="Arial" w:eastAsia="Times New Roman" w:hAnsi="Arial" w:cs="Arial"/>
-          <w:color w:val="000000"/>
-          <w:sz w:val="22"/>
-        </w:rPr>
-        <w:t xml:space="preserve"> lazy load a module?</w:t>
+        <w:t>How would you lazy load a module?</w:t>
       </w:r>
     </w:p>
     <w:p>
@@ -6939,25 +6263,7 @@
           <w:color w:val="000000"/>
           <w:sz w:val="22"/>
         </w:rPr>
-        <w:t xml:space="preserve">How have you used the </w:t>
-      </w:r>
-      <w:proofErr w:type="spellStart"/>
-      <w:r>
-        <w:rPr>
-          <w:rFonts w:ascii="Arial" w:eastAsia="Times New Roman" w:hAnsi="Arial" w:cs="Arial"/>
-          <w:color w:val="000000"/>
-          <w:sz w:val="22"/>
-        </w:rPr>
-        <w:t>HttpClient</w:t>
-      </w:r>
-      <w:proofErr w:type="spellEnd"/>
-      <w:r>
-        <w:rPr>
-          <w:rFonts w:ascii="Arial" w:eastAsia="Times New Roman" w:hAnsi="Arial" w:cs="Arial"/>
-          <w:color w:val="000000"/>
-          <w:sz w:val="22"/>
-        </w:rPr>
-        <w:t>? What methods does it have and what do they return?</w:t>
+        <w:t>How have you used the HttpClient? What methods does it have and what do they return?</w:t>
       </w:r>
     </w:p>
     <w:p>
@@ -7073,25 +6379,7 @@
           <w:color w:val="000000"/>
           <w:sz w:val="22"/>
         </w:rPr>
-        <w:t xml:space="preserve">What is an </w:t>
-      </w:r>
-      <w:proofErr w:type="spellStart"/>
-      <w:r>
-        <w:rPr>
-          <w:rFonts w:ascii="Arial" w:eastAsia="Times New Roman" w:hAnsi="Arial" w:cs="Arial"/>
-          <w:color w:val="000000"/>
-          <w:sz w:val="22"/>
-        </w:rPr>
-        <w:t>EventEmitter</w:t>
-      </w:r>
-      <w:proofErr w:type="spellEnd"/>
-      <w:r>
-        <w:rPr>
-          <w:rFonts w:ascii="Arial" w:eastAsia="Times New Roman" w:hAnsi="Arial" w:cs="Arial"/>
-          <w:color w:val="000000"/>
-          <w:sz w:val="22"/>
-        </w:rPr>
-        <w:t xml:space="preserve"> and when would you use one?</w:t>
+        <w:t>What is an EventEmitter and when would you use one?</w:t>
       </w:r>
     </w:p>
     <w:p>
@@ -7297,25 +6585,7 @@
           <w:color w:val="000000"/>
           <w:sz w:val="22"/>
         </w:rPr>
-        <w:t xml:space="preserve">What </w:t>
-      </w:r>
-      <w:proofErr w:type="gramStart"/>
-      <w:r>
-        <w:rPr>
-          <w:rFonts w:ascii="Arial" w:eastAsia="Times New Roman" w:hAnsi="Arial" w:cs="Arial"/>
-          <w:color w:val="000000"/>
-          <w:sz w:val="22"/>
-        </w:rPr>
-        <w:t>is</w:t>
-      </w:r>
-      <w:proofErr w:type="gramEnd"/>
-      <w:r>
-        <w:rPr>
-          <w:rFonts w:ascii="Arial" w:eastAsia="Times New Roman" w:hAnsi="Arial" w:cs="Arial"/>
-          <w:color w:val="000000"/>
-          <w:sz w:val="22"/>
-        </w:rPr>
-        <w:t xml:space="preserve"> a GitHub pull request?</w:t>
+        <w:t>What is a GitHub pull request?</w:t>
       </w:r>
     </w:p>
     <w:p>
@@ -7637,6 +6907,1296 @@
           <w:sz w:val="22"/>
         </w:rPr>
         <w:t>What is a Scrum board? Have you used any software tools for your team’s Scrum board?</w:t>
+      </w:r>
+    </w:p>
+    <w:p>
+      <w:pPr>
+        <w:pStyle w:val="NoSpacing"/>
+      </w:pPr>
+    </w:p>
+    <w:p>
+      <w:pPr>
+        <w:spacing w:before="320" w:after="80"/>
+        <w:outlineLvl w:val="2"/>
+        <w:rPr>
+          <w:rFonts w:eastAsia="Times New Roman" w:cs="Times New Roman"/>
+          <w:b/>
+          <w:bCs/>
+          <w:sz w:val="27"/>
+          <w:szCs w:val="27"/>
+        </w:rPr>
+      </w:pPr>
+      <w:r>
+        <w:rPr>
+          <w:rFonts w:ascii="Arial" w:eastAsia="Times New Roman" w:hAnsi="Arial" w:cs="Arial"/>
+          <w:color w:val="434343"/>
+          <w:sz w:val="28"/>
+          <w:szCs w:val="28"/>
+        </w:rPr>
+        <w:t>Spring Core</w:t>
+      </w:r>
+    </w:p>
+    <w:p>
+      <w:pPr>
+        <w:numPr>
+          <w:ilvl w:val="0"/>
+          <w:numId w:val="91"/>
+        </w:numPr>
+        <w:spacing w:after="0"/>
+        <w:textAlignment w:val="baseline"/>
+        <w:rPr>
+          <w:rFonts w:ascii="Arial" w:eastAsia="Times New Roman" w:hAnsi="Arial" w:cs="Arial"/>
+          <w:color w:val="000000"/>
+          <w:sz w:val="22"/>
+        </w:rPr>
+      </w:pPr>
+      <w:r>
+        <w:rPr>
+          <w:rFonts w:ascii="Arial" w:eastAsia="Times New Roman" w:hAnsi="Arial" w:cs="Arial"/>
+          <w:color w:val="000000"/>
+          <w:sz w:val="22"/>
+        </w:rPr>
+        <w:t>What are Spring Projects and Spring Modules?</w:t>
+      </w:r>
+    </w:p>
+    <w:p>
+      <w:pPr>
+        <w:numPr>
+          <w:ilvl w:val="0"/>
+          <w:numId w:val="91"/>
+        </w:numPr>
+        <w:spacing w:after="0"/>
+        <w:textAlignment w:val="baseline"/>
+        <w:rPr>
+          <w:rFonts w:ascii="Arial" w:eastAsia="Times New Roman" w:hAnsi="Arial" w:cs="Arial"/>
+          <w:color w:val="000000"/>
+          <w:sz w:val="22"/>
+        </w:rPr>
+      </w:pPr>
+      <w:r>
+        <w:rPr>
+          <w:rFonts w:ascii="Arial" w:eastAsia="Times New Roman" w:hAnsi="Arial" w:cs="Arial"/>
+          <w:color w:val="000000"/>
+          <w:sz w:val="22"/>
+        </w:rPr>
+        <w:t>What is IOC and what does the IOC Container do?</w:t>
+      </w:r>
+    </w:p>
+    <w:p>
+      <w:pPr>
+        <w:numPr>
+          <w:ilvl w:val="0"/>
+          <w:numId w:val="91"/>
+        </w:numPr>
+        <w:spacing w:after="0"/>
+        <w:textAlignment w:val="baseline"/>
+        <w:rPr>
+          <w:rFonts w:ascii="Arial" w:eastAsia="Times New Roman" w:hAnsi="Arial" w:cs="Arial"/>
+          <w:color w:val="000000"/>
+          <w:sz w:val="22"/>
+        </w:rPr>
+      </w:pPr>
+      <w:r>
+        <w:rPr>
+          <w:rFonts w:ascii="Arial" w:eastAsia="Times New Roman" w:hAnsi="Arial" w:cs="Arial"/>
+          <w:color w:val="000000"/>
+          <w:sz w:val="22"/>
+        </w:rPr>
+        <w:t>What is dependency injection and what are some of the benefits of using dependency injection?</w:t>
+      </w:r>
+    </w:p>
+    <w:p>
+      <w:pPr>
+        <w:numPr>
+          <w:ilvl w:val="0"/>
+          <w:numId w:val="91"/>
+        </w:numPr>
+        <w:spacing w:after="0"/>
+        <w:textAlignment w:val="baseline"/>
+        <w:rPr>
+          <w:rFonts w:ascii="Arial" w:eastAsia="Times New Roman" w:hAnsi="Arial" w:cs="Arial"/>
+          <w:color w:val="000000"/>
+          <w:sz w:val="22"/>
+        </w:rPr>
+      </w:pPr>
+      <w:r>
+        <w:rPr>
+          <w:rFonts w:ascii="Arial" w:eastAsia="Times New Roman" w:hAnsi="Arial" w:cs="Arial"/>
+          <w:color w:val="000000"/>
+          <w:sz w:val="22"/>
+        </w:rPr>
+        <w:t>What types of dependency injection does Spring support?</w:t>
+      </w:r>
+    </w:p>
+    <w:p>
+      <w:pPr>
+        <w:numPr>
+          <w:ilvl w:val="0"/>
+          <w:numId w:val="91"/>
+        </w:numPr>
+        <w:spacing w:after="0"/>
+        <w:textAlignment w:val="baseline"/>
+        <w:rPr>
+          <w:rFonts w:ascii="Arial" w:eastAsia="Times New Roman" w:hAnsi="Arial" w:cs="Arial"/>
+          <w:color w:val="000000"/>
+          <w:sz w:val="22"/>
+        </w:rPr>
+      </w:pPr>
+      <w:r>
+        <w:rPr>
+          <w:rFonts w:ascii="Arial" w:eastAsia="Times New Roman" w:hAnsi="Arial" w:cs="Arial"/>
+          <w:color w:val="000000"/>
+          <w:sz w:val="22"/>
+        </w:rPr>
+        <w:t>What are some differences between BeanFactory and ApplicationContext? Which one eagerly instantiates your beans?</w:t>
+      </w:r>
+    </w:p>
+    <w:p>
+      <w:pPr>
+        <w:numPr>
+          <w:ilvl w:val="0"/>
+          <w:numId w:val="91"/>
+        </w:numPr>
+        <w:spacing w:after="0"/>
+        <w:textAlignment w:val="baseline"/>
+        <w:rPr>
+          <w:rFonts w:ascii="Arial" w:eastAsia="Times New Roman" w:hAnsi="Arial" w:cs="Arial"/>
+          <w:color w:val="000000"/>
+          <w:sz w:val="22"/>
+        </w:rPr>
+      </w:pPr>
+      <w:r>
+        <w:rPr>
+          <w:rFonts w:ascii="Arial" w:eastAsia="Times New Roman" w:hAnsi="Arial" w:cs="Arial"/>
+          <w:color w:val="000000"/>
+          <w:sz w:val="22"/>
+        </w:rPr>
+        <w:t>What is the Spring Bean lifecycle?</w:t>
+      </w:r>
+    </w:p>
+    <w:p>
+      <w:pPr>
+        <w:numPr>
+          <w:ilvl w:val="0"/>
+          <w:numId w:val="91"/>
+        </w:numPr>
+        <w:spacing w:after="0"/>
+        <w:textAlignment w:val="baseline"/>
+        <w:rPr>
+          <w:rFonts w:ascii="Arial" w:eastAsia="Times New Roman" w:hAnsi="Arial" w:cs="Arial"/>
+          <w:color w:val="000000"/>
+          <w:sz w:val="22"/>
+        </w:rPr>
+      </w:pPr>
+      <w:r>
+        <w:rPr>
+          <w:rFonts w:ascii="Arial" w:eastAsia="Times New Roman" w:hAnsi="Arial" w:cs="Arial"/>
+          <w:color w:val="000000"/>
+          <w:sz w:val="22"/>
+        </w:rPr>
+        <w:t>What is bean wiring? What about autowiring?</w:t>
+      </w:r>
+    </w:p>
+    <w:p>
+      <w:pPr>
+        <w:numPr>
+          <w:ilvl w:val="0"/>
+          <w:numId w:val="91"/>
+        </w:numPr>
+        <w:spacing w:after="0"/>
+        <w:textAlignment w:val="baseline"/>
+        <w:rPr>
+          <w:rFonts w:ascii="Arial" w:eastAsia="Times New Roman" w:hAnsi="Arial" w:cs="Arial"/>
+          <w:color w:val="000000"/>
+          <w:sz w:val="22"/>
+        </w:rPr>
+      </w:pPr>
+      <w:r>
+        <w:rPr>
+          <w:rFonts w:ascii="Arial" w:eastAsia="Times New Roman" w:hAnsi="Arial" w:cs="Arial"/>
+          <w:color w:val="000000"/>
+          <w:sz w:val="22"/>
+        </w:rPr>
+        <w:t>What are the different ways that Spring can wire beans?</w:t>
+      </w:r>
+    </w:p>
+    <w:p>
+      <w:pPr>
+        <w:numPr>
+          <w:ilvl w:val="0"/>
+          <w:numId w:val="91"/>
+        </w:numPr>
+        <w:spacing w:after="0"/>
+        <w:textAlignment w:val="baseline"/>
+        <w:rPr>
+          <w:rFonts w:ascii="Arial" w:eastAsia="Times New Roman" w:hAnsi="Arial" w:cs="Arial"/>
+          <w:color w:val="000000"/>
+          <w:sz w:val="22"/>
+        </w:rPr>
+      </w:pPr>
+      <w:r>
+        <w:rPr>
+          <w:rFonts w:ascii="Arial" w:eastAsia="Times New Roman" w:hAnsi="Arial" w:cs="Arial"/>
+          <w:color w:val="000000"/>
+          <w:sz w:val="22"/>
+        </w:rPr>
+        <w:t>What are the scopes of Spring beans? Which is default?</w:t>
+      </w:r>
+    </w:p>
+    <w:p>
+      <w:pPr>
+        <w:numPr>
+          <w:ilvl w:val="0"/>
+          <w:numId w:val="91"/>
+        </w:numPr>
+        <w:spacing w:after="0"/>
+        <w:textAlignment w:val="baseline"/>
+        <w:rPr>
+          <w:rFonts w:ascii="Arial" w:eastAsia="Times New Roman" w:hAnsi="Arial" w:cs="Arial"/>
+          <w:color w:val="000000"/>
+          <w:sz w:val="22"/>
+        </w:rPr>
+      </w:pPr>
+      <w:r>
+        <w:rPr>
+          <w:rFonts w:ascii="Arial" w:eastAsia="Times New Roman" w:hAnsi="Arial" w:cs="Arial"/>
+          <w:color w:val="000000"/>
+          <w:sz w:val="22"/>
+        </w:rPr>
+        <w:t>What is the concept of component scanning and how would you set it up?</w:t>
+      </w:r>
+    </w:p>
+    <w:p>
+      <w:pPr>
+        <w:numPr>
+          <w:ilvl w:val="0"/>
+          <w:numId w:val="91"/>
+        </w:numPr>
+        <w:spacing w:after="0"/>
+        <w:textAlignment w:val="baseline"/>
+        <w:rPr>
+          <w:rFonts w:ascii="Arial" w:eastAsia="Times New Roman" w:hAnsi="Arial" w:cs="Arial"/>
+          <w:color w:val="000000"/>
+          <w:sz w:val="22"/>
+        </w:rPr>
+      </w:pPr>
+      <w:r>
+        <w:rPr>
+          <w:rFonts w:ascii="Arial" w:eastAsia="Times New Roman" w:hAnsi="Arial" w:cs="Arial"/>
+          <w:color w:val="000000"/>
+          <w:sz w:val="22"/>
+        </w:rPr>
+        <w:t>What are the benefits and limitations of Java configuration?</w:t>
+      </w:r>
+    </w:p>
+    <w:p>
+      <w:pPr>
+        <w:numPr>
+          <w:ilvl w:val="0"/>
+          <w:numId w:val="91"/>
+        </w:numPr>
+        <w:spacing w:after="0"/>
+        <w:textAlignment w:val="baseline"/>
+        <w:rPr>
+          <w:rFonts w:ascii="Arial" w:eastAsia="Times New Roman" w:hAnsi="Arial" w:cs="Arial"/>
+          <w:color w:val="000000"/>
+          <w:sz w:val="22"/>
+        </w:rPr>
+      </w:pPr>
+      <w:r>
+        <w:rPr>
+          <w:rFonts w:ascii="Arial" w:eastAsia="Times New Roman" w:hAnsi="Arial" w:cs="Arial"/>
+          <w:color w:val="000000"/>
+          <w:sz w:val="22"/>
+        </w:rPr>
+        <w:t>What does the @Configuration and @Bean annotations do?</w:t>
+      </w:r>
+    </w:p>
+    <w:p>
+      <w:pPr>
+        <w:spacing w:before="320" w:after="80"/>
+        <w:outlineLvl w:val="2"/>
+        <w:rPr>
+          <w:rFonts w:eastAsia="Times New Roman" w:cs="Times New Roman"/>
+          <w:b/>
+          <w:bCs/>
+          <w:sz w:val="27"/>
+          <w:szCs w:val="27"/>
+        </w:rPr>
+      </w:pPr>
+      <w:r>
+        <w:rPr>
+          <w:rFonts w:ascii="Arial" w:eastAsia="Times New Roman" w:hAnsi="Arial" w:cs="Arial"/>
+          <w:color w:val="434343"/>
+          <w:sz w:val="28"/>
+          <w:szCs w:val="28"/>
+        </w:rPr>
+        <w:lastRenderedPageBreak/>
+        <w:t>Spring MVC</w:t>
+      </w:r>
+    </w:p>
+    <w:p>
+      <w:pPr>
+        <w:numPr>
+          <w:ilvl w:val="0"/>
+          <w:numId w:val="92"/>
+        </w:numPr>
+        <w:spacing w:after="0"/>
+        <w:textAlignment w:val="baseline"/>
+        <w:rPr>
+          <w:rFonts w:ascii="Arial" w:eastAsia="Times New Roman" w:hAnsi="Arial" w:cs="Arial"/>
+          <w:color w:val="000000"/>
+          <w:sz w:val="22"/>
+        </w:rPr>
+      </w:pPr>
+      <w:r>
+        <w:rPr>
+          <w:rFonts w:ascii="Arial" w:eastAsia="Times New Roman" w:hAnsi="Arial" w:cs="Arial"/>
+          <w:color w:val="000000"/>
+          <w:sz w:val="22"/>
+        </w:rPr>
+        <w:t>Explain the MVC architecture and how HTTP requests are processed in the architecture</w:t>
+      </w:r>
+    </w:p>
+    <w:p>
+      <w:pPr>
+        <w:numPr>
+          <w:ilvl w:val="0"/>
+          <w:numId w:val="92"/>
+        </w:numPr>
+        <w:spacing w:after="0"/>
+        <w:textAlignment w:val="baseline"/>
+        <w:rPr>
+          <w:rFonts w:ascii="Arial" w:eastAsia="Times New Roman" w:hAnsi="Arial" w:cs="Arial"/>
+          <w:color w:val="000000"/>
+          <w:sz w:val="22"/>
+        </w:rPr>
+      </w:pPr>
+      <w:r>
+        <w:rPr>
+          <w:rFonts w:ascii="Arial" w:eastAsia="Times New Roman" w:hAnsi="Arial" w:cs="Arial"/>
+          <w:color w:val="000000"/>
+          <w:sz w:val="22"/>
+        </w:rPr>
+        <w:t>What is the role of the DispatcherServlet? What about the ViewResolver?</w:t>
+      </w:r>
+    </w:p>
+    <w:p>
+      <w:pPr>
+        <w:numPr>
+          <w:ilvl w:val="0"/>
+          <w:numId w:val="92"/>
+        </w:numPr>
+        <w:spacing w:after="0"/>
+        <w:textAlignment w:val="baseline"/>
+        <w:rPr>
+          <w:rFonts w:ascii="Arial" w:eastAsia="Times New Roman" w:hAnsi="Arial" w:cs="Arial"/>
+          <w:color w:val="000000"/>
+          <w:sz w:val="22"/>
+        </w:rPr>
+      </w:pPr>
+      <w:r>
+        <w:rPr>
+          <w:rFonts w:ascii="Arial" w:eastAsia="Times New Roman" w:hAnsi="Arial" w:cs="Arial"/>
+          <w:color w:val="000000"/>
+          <w:sz w:val="22"/>
+        </w:rPr>
+        <w:t>List some stereotype annotations. What are the differences between these?</w:t>
+      </w:r>
+    </w:p>
+    <w:p>
+      <w:pPr>
+        <w:numPr>
+          <w:ilvl w:val="0"/>
+          <w:numId w:val="92"/>
+        </w:numPr>
+        <w:spacing w:after="0"/>
+        <w:textAlignment w:val="baseline"/>
+        <w:rPr>
+          <w:rFonts w:ascii="Arial" w:eastAsia="Times New Roman" w:hAnsi="Arial" w:cs="Arial"/>
+          <w:color w:val="000000"/>
+          <w:sz w:val="22"/>
+        </w:rPr>
+      </w:pPr>
+      <w:r>
+        <w:rPr>
+          <w:rFonts w:ascii="Arial" w:eastAsia="Times New Roman" w:hAnsi="Arial" w:cs="Arial"/>
+          <w:color w:val="000000"/>
+          <w:sz w:val="22"/>
+        </w:rPr>
+        <w:t>How would you declare which HTTP requests you’d like a controller to process?</w:t>
+      </w:r>
+    </w:p>
+    <w:p>
+      <w:pPr>
+        <w:numPr>
+          <w:ilvl w:val="0"/>
+          <w:numId w:val="92"/>
+        </w:numPr>
+        <w:spacing w:after="0"/>
+        <w:textAlignment w:val="baseline"/>
+        <w:rPr>
+          <w:rFonts w:ascii="Arial" w:eastAsia="Times New Roman" w:hAnsi="Arial" w:cs="Arial"/>
+          <w:color w:val="000000"/>
+          <w:sz w:val="22"/>
+        </w:rPr>
+      </w:pPr>
+      <w:r>
+        <w:rPr>
+          <w:rFonts w:ascii="Arial" w:eastAsia="Times New Roman" w:hAnsi="Arial" w:cs="Arial"/>
+          <w:color w:val="000000"/>
+          <w:sz w:val="22"/>
+        </w:rPr>
+        <w:t>What is the difference between @RequestMapping and @GetMapping?</w:t>
+      </w:r>
+    </w:p>
+    <w:p>
+      <w:pPr>
+        <w:numPr>
+          <w:ilvl w:val="0"/>
+          <w:numId w:val="92"/>
+        </w:numPr>
+        <w:spacing w:after="0"/>
+        <w:textAlignment w:val="baseline"/>
+        <w:rPr>
+          <w:rFonts w:ascii="Arial" w:eastAsia="Times New Roman" w:hAnsi="Arial" w:cs="Arial"/>
+          <w:color w:val="000000"/>
+          <w:sz w:val="22"/>
+        </w:rPr>
+      </w:pPr>
+      <w:r>
+        <w:rPr>
+          <w:rFonts w:ascii="Arial" w:eastAsia="Times New Roman" w:hAnsi="Arial" w:cs="Arial"/>
+          <w:color w:val="000000"/>
+          <w:sz w:val="22"/>
+        </w:rPr>
+        <w:t>How to declare the data format your controller expects from requests or will create in responses?</w:t>
+      </w:r>
+    </w:p>
+    <w:p>
+      <w:pPr>
+        <w:numPr>
+          <w:ilvl w:val="0"/>
+          <w:numId w:val="92"/>
+        </w:numPr>
+        <w:spacing w:after="0"/>
+        <w:textAlignment w:val="baseline"/>
+        <w:rPr>
+          <w:rFonts w:ascii="Arial" w:eastAsia="Times New Roman" w:hAnsi="Arial" w:cs="Arial"/>
+          <w:color w:val="000000"/>
+          <w:sz w:val="22"/>
+        </w:rPr>
+      </w:pPr>
+      <w:r>
+        <w:rPr>
+          <w:rFonts w:ascii="Arial" w:eastAsia="Times New Roman" w:hAnsi="Arial" w:cs="Arial"/>
+          <w:color w:val="000000"/>
+          <w:sz w:val="22"/>
+        </w:rPr>
+        <w:t>What annotation would you use to bypass the ViewResolver?</w:t>
+      </w:r>
+    </w:p>
+    <w:p>
+      <w:pPr>
+        <w:numPr>
+          <w:ilvl w:val="0"/>
+          <w:numId w:val="92"/>
+        </w:numPr>
+        <w:spacing w:after="0"/>
+        <w:textAlignment w:val="baseline"/>
+        <w:rPr>
+          <w:rFonts w:ascii="Arial" w:eastAsia="Times New Roman" w:hAnsi="Arial" w:cs="Arial"/>
+          <w:color w:val="000000"/>
+          <w:sz w:val="22"/>
+        </w:rPr>
+      </w:pPr>
+      <w:r>
+        <w:rPr>
+          <w:rFonts w:ascii="Arial" w:eastAsia="Times New Roman" w:hAnsi="Arial" w:cs="Arial"/>
+          <w:color w:val="000000"/>
+          <w:sz w:val="22"/>
+        </w:rPr>
+        <w:t>How would you extract query and path parameters from a request URL in your controller?</w:t>
+      </w:r>
+    </w:p>
+    <w:p>
+      <w:pPr>
+        <w:numPr>
+          <w:ilvl w:val="0"/>
+          <w:numId w:val="92"/>
+        </w:numPr>
+        <w:spacing w:after="0"/>
+        <w:textAlignment w:val="baseline"/>
+        <w:rPr>
+          <w:rFonts w:ascii="Arial" w:eastAsia="Times New Roman" w:hAnsi="Arial" w:cs="Arial"/>
+          <w:color w:val="000000"/>
+          <w:sz w:val="22"/>
+        </w:rPr>
+      </w:pPr>
+      <w:r>
+        <w:rPr>
+          <w:rFonts w:ascii="Arial" w:eastAsia="Times New Roman" w:hAnsi="Arial" w:cs="Arial"/>
+          <w:color w:val="000000"/>
+          <w:sz w:val="22"/>
+        </w:rPr>
+        <w:t>What concerns is the controller layer supposed to handle vs the service layer?</w:t>
+      </w:r>
+    </w:p>
+    <w:p>
+      <w:pPr>
+        <w:numPr>
+          <w:ilvl w:val="0"/>
+          <w:numId w:val="92"/>
+        </w:numPr>
+        <w:spacing w:after="0"/>
+        <w:textAlignment w:val="baseline"/>
+        <w:rPr>
+          <w:rFonts w:ascii="Arial" w:eastAsia="Times New Roman" w:hAnsi="Arial" w:cs="Arial"/>
+          <w:color w:val="000000"/>
+          <w:sz w:val="22"/>
+        </w:rPr>
+      </w:pPr>
+      <w:r>
+        <w:rPr>
+          <w:rFonts w:ascii="Arial" w:eastAsia="Times New Roman" w:hAnsi="Arial" w:cs="Arial"/>
+          <w:color w:val="000000"/>
+          <w:sz w:val="22"/>
+        </w:rPr>
+        <w:t>How would you specify HTTP status codes to return from your controller?</w:t>
+      </w:r>
+    </w:p>
+    <w:p>
+      <w:pPr>
+        <w:numPr>
+          <w:ilvl w:val="0"/>
+          <w:numId w:val="92"/>
+        </w:numPr>
+        <w:spacing w:after="0"/>
+        <w:textAlignment w:val="baseline"/>
+        <w:rPr>
+          <w:rFonts w:ascii="Arial" w:eastAsia="Times New Roman" w:hAnsi="Arial" w:cs="Arial"/>
+          <w:color w:val="000000"/>
+          <w:sz w:val="22"/>
+        </w:rPr>
+      </w:pPr>
+      <w:r>
+        <w:rPr>
+          <w:rFonts w:ascii="Arial" w:eastAsia="Times New Roman" w:hAnsi="Arial" w:cs="Arial"/>
+          <w:color w:val="000000"/>
+          <w:sz w:val="22"/>
+        </w:rPr>
+        <w:t>How do you handle exceptions thrown in your code from your controller? What happens if you don’t set up any exception handling?</w:t>
+      </w:r>
+    </w:p>
+    <w:p>
+      <w:pPr>
+        <w:numPr>
+          <w:ilvl w:val="0"/>
+          <w:numId w:val="92"/>
+        </w:numPr>
+        <w:spacing w:after="0"/>
+        <w:textAlignment w:val="baseline"/>
+        <w:rPr>
+          <w:rFonts w:ascii="Arial" w:eastAsia="Times New Roman" w:hAnsi="Arial" w:cs="Arial"/>
+          <w:color w:val="000000"/>
+          <w:sz w:val="22"/>
+        </w:rPr>
+      </w:pPr>
+      <w:r>
+        <w:rPr>
+          <w:rFonts w:ascii="Arial" w:eastAsia="Times New Roman" w:hAnsi="Arial" w:cs="Arial"/>
+          <w:color w:val="000000"/>
+          <w:sz w:val="22"/>
+        </w:rPr>
+        <w:t>How would you consume an external web service using Spring?</w:t>
+      </w:r>
+    </w:p>
+    <w:p>
+      <w:pPr>
+        <w:numPr>
+          <w:ilvl w:val="0"/>
+          <w:numId w:val="92"/>
+        </w:numPr>
+        <w:spacing w:after="0"/>
+        <w:textAlignment w:val="baseline"/>
+        <w:rPr>
+          <w:rFonts w:ascii="Arial" w:eastAsia="Times New Roman" w:hAnsi="Arial" w:cs="Arial"/>
+          <w:color w:val="000000"/>
+          <w:sz w:val="22"/>
+        </w:rPr>
+      </w:pPr>
+      <w:r>
+        <w:rPr>
+          <w:rFonts w:ascii="Arial" w:eastAsia="Times New Roman" w:hAnsi="Arial" w:cs="Arial"/>
+          <w:color w:val="000000"/>
+          <w:sz w:val="22"/>
+        </w:rPr>
+        <w:t>What are the advantages of using RestTemplate?</w:t>
+      </w:r>
+    </w:p>
+    <w:p>
+      <w:pPr>
+        <w:spacing w:before="320" w:after="80"/>
+        <w:outlineLvl w:val="2"/>
+        <w:rPr>
+          <w:rFonts w:eastAsia="Times New Roman" w:cs="Times New Roman"/>
+          <w:b/>
+          <w:bCs/>
+          <w:sz w:val="27"/>
+          <w:szCs w:val="27"/>
+        </w:rPr>
+      </w:pPr>
+      <w:r>
+        <w:rPr>
+          <w:rFonts w:ascii="Arial" w:eastAsia="Times New Roman" w:hAnsi="Arial" w:cs="Arial"/>
+          <w:color w:val="434343"/>
+          <w:sz w:val="28"/>
+          <w:szCs w:val="28"/>
+        </w:rPr>
+        <w:t>Spring AOP</w:t>
+      </w:r>
+    </w:p>
+    <w:p>
+      <w:pPr>
+        <w:numPr>
+          <w:ilvl w:val="0"/>
+          <w:numId w:val="105"/>
+        </w:numPr>
+        <w:spacing w:after="0"/>
+        <w:textAlignment w:val="baseline"/>
+        <w:rPr>
+          <w:rFonts w:ascii="Arial" w:eastAsia="Times New Roman" w:hAnsi="Arial" w:cs="Arial"/>
+          <w:color w:val="000000"/>
+          <w:sz w:val="22"/>
+        </w:rPr>
+      </w:pPr>
+      <w:r>
+        <w:rPr>
+          <w:rFonts w:ascii="Arial" w:eastAsia="Times New Roman" w:hAnsi="Arial" w:cs="Arial"/>
+          <w:color w:val="000000"/>
+          <w:sz w:val="22"/>
+        </w:rPr>
+        <w:t>What is “aspect-oriented programming”? Define an aspect.</w:t>
+      </w:r>
+    </w:p>
+    <w:p>
+      <w:pPr>
+        <w:numPr>
+          <w:ilvl w:val="0"/>
+          <w:numId w:val="105"/>
+        </w:numPr>
+        <w:spacing w:after="0"/>
+        <w:textAlignment w:val="baseline"/>
+        <w:rPr>
+          <w:rFonts w:ascii="Arial" w:eastAsia="Times New Roman" w:hAnsi="Arial" w:cs="Arial"/>
+          <w:color w:val="000000"/>
+          <w:sz w:val="22"/>
+        </w:rPr>
+      </w:pPr>
+      <w:r>
+        <w:rPr>
+          <w:rFonts w:ascii="Arial" w:eastAsia="Times New Roman" w:hAnsi="Arial" w:cs="Arial"/>
+          <w:color w:val="000000"/>
+          <w:sz w:val="22"/>
+        </w:rPr>
+        <w:t>Give an example of a cross-cutting concern you could use AOP to address</w:t>
+      </w:r>
+    </w:p>
+    <w:p>
+      <w:pPr>
+        <w:numPr>
+          <w:ilvl w:val="0"/>
+          <w:numId w:val="105"/>
+        </w:numPr>
+        <w:spacing w:after="0"/>
+        <w:textAlignment w:val="baseline"/>
+        <w:rPr>
+          <w:rFonts w:ascii="Arial" w:eastAsia="Times New Roman" w:hAnsi="Arial" w:cs="Arial"/>
+          <w:color w:val="000000"/>
+          <w:sz w:val="22"/>
+        </w:rPr>
+      </w:pPr>
+      <w:r>
+        <w:rPr>
+          <w:rFonts w:ascii="Arial" w:eastAsia="Times New Roman" w:hAnsi="Arial" w:cs="Arial"/>
+          <w:color w:val="000000"/>
+          <w:sz w:val="22"/>
+        </w:rPr>
+        <w:t>Define the following:</w:t>
+      </w:r>
+    </w:p>
+    <w:p>
+      <w:pPr>
+        <w:numPr>
+          <w:ilvl w:val="1"/>
+          <w:numId w:val="108"/>
+        </w:numPr>
+        <w:spacing w:after="0"/>
+        <w:textAlignment w:val="baseline"/>
+        <w:rPr>
+          <w:rFonts w:ascii="Arial" w:eastAsia="Times New Roman" w:hAnsi="Arial" w:cs="Arial"/>
+          <w:color w:val="000000"/>
+          <w:sz w:val="22"/>
+        </w:rPr>
+      </w:pPr>
+      <w:r>
+        <w:rPr>
+          <w:rFonts w:ascii="Arial" w:eastAsia="Times New Roman" w:hAnsi="Arial" w:cs="Arial"/>
+          <w:color w:val="000000"/>
+          <w:sz w:val="22"/>
+        </w:rPr>
+        <w:t>Join point</w:t>
+      </w:r>
+    </w:p>
+    <w:p>
+      <w:pPr>
+        <w:numPr>
+          <w:ilvl w:val="1"/>
+          <w:numId w:val="108"/>
+        </w:numPr>
+        <w:spacing w:after="0"/>
+        <w:textAlignment w:val="baseline"/>
+        <w:rPr>
+          <w:rFonts w:ascii="Arial" w:eastAsia="Times New Roman" w:hAnsi="Arial" w:cs="Arial"/>
+          <w:color w:val="000000"/>
+          <w:sz w:val="22"/>
+        </w:rPr>
+      </w:pPr>
+      <w:r>
+        <w:rPr>
+          <w:rFonts w:ascii="Arial" w:eastAsia="Times New Roman" w:hAnsi="Arial" w:cs="Arial"/>
+          <w:color w:val="000000"/>
+          <w:sz w:val="22"/>
+        </w:rPr>
+        <w:t>Pointcut</w:t>
+      </w:r>
+    </w:p>
+    <w:p>
+      <w:pPr>
+        <w:numPr>
+          <w:ilvl w:val="1"/>
+          <w:numId w:val="108"/>
+        </w:numPr>
+        <w:spacing w:after="0"/>
+        <w:textAlignment w:val="baseline"/>
+        <w:rPr>
+          <w:rFonts w:ascii="Arial" w:eastAsia="Times New Roman" w:hAnsi="Arial" w:cs="Arial"/>
+          <w:color w:val="000000"/>
+          <w:sz w:val="22"/>
+        </w:rPr>
+      </w:pPr>
+      <w:r>
+        <w:rPr>
+          <w:rFonts w:ascii="Arial" w:eastAsia="Times New Roman" w:hAnsi="Arial" w:cs="Arial"/>
+          <w:color w:val="000000"/>
+          <w:sz w:val="22"/>
+        </w:rPr>
+        <w:t>Advice</w:t>
+      </w:r>
+    </w:p>
+    <w:p>
+      <w:pPr>
+        <w:numPr>
+          <w:ilvl w:val="0"/>
+          <w:numId w:val="108"/>
+        </w:numPr>
+        <w:spacing w:after="0"/>
+        <w:textAlignment w:val="baseline"/>
+        <w:rPr>
+          <w:rFonts w:ascii="Arial" w:eastAsia="Times New Roman" w:hAnsi="Arial" w:cs="Arial"/>
+          <w:color w:val="000000"/>
+          <w:sz w:val="22"/>
+        </w:rPr>
+      </w:pPr>
+      <w:r>
+        <w:rPr>
+          <w:rFonts w:ascii="Arial" w:eastAsia="Times New Roman" w:hAnsi="Arial" w:cs="Arial"/>
+          <w:color w:val="000000"/>
+          <w:sz w:val="22"/>
+        </w:rPr>
+        <w:t>What are the different types of advice? What is special about the @Around advice? How is the ProceedingJoinPoint used?</w:t>
+      </w:r>
+    </w:p>
+    <w:p>
+      <w:pPr>
+        <w:numPr>
+          <w:ilvl w:val="0"/>
+          <w:numId w:val="108"/>
+        </w:numPr>
+        <w:spacing w:after="0"/>
+        <w:textAlignment w:val="baseline"/>
+        <w:rPr>
+          <w:rFonts w:ascii="Arial" w:eastAsia="Times New Roman" w:hAnsi="Arial" w:cs="Arial"/>
+          <w:color w:val="000000"/>
+          <w:sz w:val="22"/>
+        </w:rPr>
+      </w:pPr>
+      <w:r>
+        <w:rPr>
+          <w:rFonts w:ascii="Arial" w:eastAsia="Times New Roman" w:hAnsi="Arial" w:cs="Arial"/>
+          <w:color w:val="000000"/>
+          <w:sz w:val="22"/>
+        </w:rPr>
+        <w:t>Explain the pointcut expression syntax</w:t>
+      </w:r>
+    </w:p>
+    <w:p>
+      <w:pPr>
+        <w:numPr>
+          <w:ilvl w:val="0"/>
+          <w:numId w:val="108"/>
+        </w:numPr>
+        <w:spacing w:after="0"/>
+        <w:textAlignment w:val="baseline"/>
+        <w:rPr>
+          <w:rFonts w:ascii="Arial" w:eastAsia="Times New Roman" w:hAnsi="Arial" w:cs="Arial"/>
+          <w:color w:val="000000"/>
+          <w:sz w:val="22"/>
+        </w:rPr>
+      </w:pPr>
+      <w:r>
+        <w:rPr>
+          <w:rFonts w:ascii="Arial" w:eastAsia="Times New Roman" w:hAnsi="Arial" w:cs="Arial"/>
+          <w:color w:val="000000"/>
+          <w:sz w:val="22"/>
+        </w:rPr>
+        <w:t>What visibility must Spring bean methods have to be proxied using Spring AOP?</w:t>
+      </w:r>
+    </w:p>
+    <w:p>
+      <w:pPr>
+        <w:spacing w:before="320" w:after="80"/>
+        <w:outlineLvl w:val="2"/>
+        <w:rPr>
+          <w:rFonts w:eastAsia="Times New Roman" w:cs="Times New Roman"/>
+          <w:b/>
+          <w:bCs/>
+          <w:sz w:val="27"/>
+          <w:szCs w:val="27"/>
+        </w:rPr>
+      </w:pPr>
+      <w:r>
+        <w:rPr>
+          <w:rFonts w:ascii="Arial" w:eastAsia="Times New Roman" w:hAnsi="Arial" w:cs="Arial"/>
+          <w:color w:val="434343"/>
+          <w:sz w:val="28"/>
+          <w:szCs w:val="28"/>
+        </w:rPr>
+        <w:t>Spring Data</w:t>
+      </w:r>
+    </w:p>
+    <w:p>
+      <w:pPr>
+        <w:numPr>
+          <w:ilvl w:val="0"/>
+          <w:numId w:val="112"/>
+        </w:numPr>
+        <w:spacing w:after="0"/>
+        <w:textAlignment w:val="baseline"/>
+        <w:rPr>
+          <w:rFonts w:ascii="Arial" w:eastAsia="Times New Roman" w:hAnsi="Arial" w:cs="Arial"/>
+          <w:color w:val="000000"/>
+          <w:sz w:val="22"/>
+        </w:rPr>
+      </w:pPr>
+      <w:r>
+        <w:rPr>
+          <w:rFonts w:ascii="Arial" w:eastAsia="Times New Roman" w:hAnsi="Arial" w:cs="Arial"/>
+          <w:color w:val="000000"/>
+          <w:sz w:val="22"/>
+        </w:rPr>
+        <w:t>What is Spring ORM and Spring Data?</w:t>
+      </w:r>
+    </w:p>
+    <w:p>
+      <w:pPr>
+        <w:numPr>
+          <w:ilvl w:val="0"/>
+          <w:numId w:val="112"/>
+        </w:numPr>
+        <w:spacing w:after="0"/>
+        <w:textAlignment w:val="baseline"/>
+        <w:rPr>
+          <w:rFonts w:ascii="Arial" w:eastAsia="Times New Roman" w:hAnsi="Arial" w:cs="Arial"/>
+          <w:color w:val="000000"/>
+          <w:sz w:val="22"/>
+        </w:rPr>
+      </w:pPr>
+      <w:r>
+        <w:rPr>
+          <w:rFonts w:ascii="Arial" w:eastAsia="Times New Roman" w:hAnsi="Arial" w:cs="Arial"/>
+          <w:color w:val="000000"/>
+          <w:sz w:val="22"/>
+        </w:rPr>
+        <w:t>What is the Template design pattern and what is the JDBC template?</w:t>
+      </w:r>
+    </w:p>
+    <w:p>
+      <w:pPr>
+        <w:numPr>
+          <w:ilvl w:val="0"/>
+          <w:numId w:val="112"/>
+        </w:numPr>
+        <w:spacing w:after="0"/>
+        <w:textAlignment w:val="baseline"/>
+        <w:rPr>
+          <w:rFonts w:ascii="Arial" w:eastAsia="Times New Roman" w:hAnsi="Arial" w:cs="Arial"/>
+          <w:color w:val="000000"/>
+          <w:sz w:val="22"/>
+        </w:rPr>
+      </w:pPr>
+      <w:r>
+        <w:rPr>
+          <w:rFonts w:ascii="Arial" w:eastAsia="Times New Roman" w:hAnsi="Arial" w:cs="Arial"/>
+          <w:color w:val="000000"/>
+          <w:sz w:val="22"/>
+        </w:rPr>
+        <w:t xml:space="preserve">What does @Transactional do? </w:t>
+      </w:r>
+    </w:p>
+    <w:p>
+      <w:pPr>
+        <w:numPr>
+          <w:ilvl w:val="0"/>
+          <w:numId w:val="112"/>
+        </w:numPr>
+        <w:spacing w:after="0"/>
+        <w:textAlignment w:val="baseline"/>
+        <w:rPr>
+          <w:rFonts w:ascii="Arial" w:eastAsia="Times New Roman" w:hAnsi="Arial" w:cs="Arial"/>
+          <w:color w:val="000000"/>
+          <w:sz w:val="22"/>
+        </w:rPr>
+      </w:pPr>
+      <w:r>
+        <w:rPr>
+          <w:rFonts w:ascii="Arial" w:eastAsia="Times New Roman" w:hAnsi="Arial" w:cs="Arial"/>
+          <w:color w:val="000000"/>
+          <w:sz w:val="22"/>
+        </w:rPr>
+        <w:t>What interfaces are available in Spring Data JPA?</w:t>
+      </w:r>
+    </w:p>
+    <w:p>
+      <w:pPr>
+        <w:numPr>
+          <w:ilvl w:val="0"/>
+          <w:numId w:val="112"/>
+        </w:numPr>
+        <w:spacing w:after="0"/>
+        <w:textAlignment w:val="baseline"/>
+        <w:rPr>
+          <w:rFonts w:ascii="Arial" w:eastAsia="Times New Roman" w:hAnsi="Arial" w:cs="Arial"/>
+          <w:color w:val="000000"/>
+          <w:sz w:val="22"/>
+        </w:rPr>
+      </w:pPr>
+      <w:r>
+        <w:rPr>
+          <w:rFonts w:ascii="Arial" w:eastAsia="Times New Roman" w:hAnsi="Arial" w:cs="Arial"/>
+          <w:color w:val="000000"/>
+          <w:sz w:val="22"/>
+        </w:rPr>
+        <w:t>What is the difference between JPARepository and CrudRepository?</w:t>
+      </w:r>
+    </w:p>
+    <w:p>
+      <w:pPr>
+        <w:numPr>
+          <w:ilvl w:val="0"/>
+          <w:numId w:val="112"/>
+        </w:numPr>
+        <w:spacing w:after="0"/>
+        <w:textAlignment w:val="baseline"/>
+        <w:rPr>
+          <w:rFonts w:ascii="Arial" w:eastAsia="Times New Roman" w:hAnsi="Arial" w:cs="Arial"/>
+          <w:color w:val="000000"/>
+          <w:sz w:val="22"/>
+        </w:rPr>
+      </w:pPr>
+      <w:r>
+        <w:rPr>
+          <w:rFonts w:ascii="Arial" w:eastAsia="Times New Roman" w:hAnsi="Arial" w:cs="Arial"/>
+          <w:color w:val="000000"/>
+          <w:sz w:val="22"/>
+        </w:rPr>
+        <w:t>What is the naming conventions for methods in Spring Data repositories?</w:t>
+      </w:r>
+    </w:p>
+    <w:p>
+      <w:pPr>
+        <w:numPr>
+          <w:ilvl w:val="0"/>
+          <w:numId w:val="112"/>
+        </w:numPr>
+        <w:spacing w:after="0"/>
+        <w:textAlignment w:val="baseline"/>
+        <w:rPr>
+          <w:rFonts w:ascii="Arial" w:eastAsia="Times New Roman" w:hAnsi="Arial" w:cs="Arial"/>
+          <w:color w:val="000000"/>
+          <w:sz w:val="22"/>
+        </w:rPr>
+      </w:pPr>
+      <w:r>
+        <w:rPr>
+          <w:rFonts w:ascii="Arial" w:eastAsia="Times New Roman" w:hAnsi="Arial" w:cs="Arial"/>
+          <w:color w:val="000000"/>
+          <w:sz w:val="22"/>
+        </w:rPr>
+        <w:t>How are Spring repositories implemented by Spring at runtime?</w:t>
+      </w:r>
+    </w:p>
+    <w:p>
+      <w:pPr>
+        <w:numPr>
+          <w:ilvl w:val="0"/>
+          <w:numId w:val="112"/>
+        </w:numPr>
+        <w:spacing w:after="0"/>
+        <w:textAlignment w:val="baseline"/>
+        <w:rPr>
+          <w:rFonts w:ascii="Arial" w:eastAsia="Times New Roman" w:hAnsi="Arial" w:cs="Arial"/>
+          <w:color w:val="000000"/>
+          <w:sz w:val="22"/>
+        </w:rPr>
+      </w:pPr>
+      <w:r>
+        <w:rPr>
+          <w:rFonts w:ascii="Arial" w:eastAsia="Times New Roman" w:hAnsi="Arial" w:cs="Arial"/>
+          <w:color w:val="000000"/>
+          <w:sz w:val="22"/>
+        </w:rPr>
+        <w:t>What is @Query used for?</w:t>
+      </w:r>
+    </w:p>
+    <w:p>
+      <w:pPr>
+        <w:spacing w:before="320" w:after="80"/>
+        <w:outlineLvl w:val="2"/>
+        <w:rPr>
+          <w:rFonts w:eastAsia="Times New Roman" w:cs="Times New Roman"/>
+          <w:b/>
+          <w:bCs/>
+          <w:sz w:val="27"/>
+          <w:szCs w:val="27"/>
+        </w:rPr>
+      </w:pPr>
+      <w:r>
+        <w:rPr>
+          <w:rFonts w:ascii="Arial" w:eastAsia="Times New Roman" w:hAnsi="Arial" w:cs="Arial"/>
+          <w:color w:val="434343"/>
+          <w:sz w:val="28"/>
+          <w:szCs w:val="28"/>
+        </w:rPr>
+        <w:t>Spring Boot</w:t>
+      </w:r>
+    </w:p>
+    <w:p>
+      <w:pPr>
+        <w:numPr>
+          <w:ilvl w:val="0"/>
+          <w:numId w:val="122"/>
+        </w:numPr>
+        <w:spacing w:after="0"/>
+        <w:textAlignment w:val="baseline"/>
+        <w:rPr>
+          <w:rFonts w:ascii="Arial" w:eastAsia="Times New Roman" w:hAnsi="Arial" w:cs="Arial"/>
+          <w:color w:val="000000"/>
+          <w:sz w:val="22"/>
+        </w:rPr>
+      </w:pPr>
+      <w:r>
+        <w:rPr>
+          <w:rFonts w:ascii="Arial" w:eastAsia="Times New Roman" w:hAnsi="Arial" w:cs="Arial"/>
+          <w:color w:val="000000"/>
+          <w:sz w:val="22"/>
+        </w:rPr>
+        <w:t>How is Spring Boot different from legacy Spring applications? What does it mean that it is “opinionated”?</w:t>
+      </w:r>
+    </w:p>
+    <w:p>
+      <w:pPr>
+        <w:numPr>
+          <w:ilvl w:val="0"/>
+          <w:numId w:val="122"/>
+        </w:numPr>
+        <w:spacing w:after="0"/>
+        <w:textAlignment w:val="baseline"/>
+        <w:rPr>
+          <w:rFonts w:ascii="Arial" w:eastAsia="Times New Roman" w:hAnsi="Arial" w:cs="Arial"/>
+          <w:color w:val="000000"/>
+          <w:sz w:val="22"/>
+        </w:rPr>
+      </w:pPr>
+      <w:r>
+        <w:rPr>
+          <w:rFonts w:ascii="Arial" w:eastAsia="Times New Roman" w:hAnsi="Arial" w:cs="Arial"/>
+          <w:color w:val="000000"/>
+          <w:sz w:val="22"/>
+        </w:rPr>
+        <w:t>What does “convention over configuration” mean?</w:t>
+      </w:r>
+    </w:p>
+    <w:p>
+      <w:pPr>
+        <w:numPr>
+          <w:ilvl w:val="0"/>
+          <w:numId w:val="122"/>
+        </w:numPr>
+        <w:spacing w:after="0"/>
+        <w:textAlignment w:val="baseline"/>
+        <w:rPr>
+          <w:rFonts w:ascii="Arial" w:eastAsia="Times New Roman" w:hAnsi="Arial" w:cs="Arial"/>
+          <w:color w:val="000000"/>
+          <w:sz w:val="22"/>
+        </w:rPr>
+      </w:pPr>
+      <w:r>
+        <w:rPr>
+          <w:rFonts w:ascii="Arial" w:eastAsia="Times New Roman" w:hAnsi="Arial" w:cs="Arial"/>
+          <w:color w:val="000000"/>
+          <w:sz w:val="22"/>
+        </w:rPr>
+        <w:t>What annotation would you use for Spring Boot apps? What does it do behind the scenes?</w:t>
+      </w:r>
+    </w:p>
+    <w:p>
+      <w:pPr>
+        <w:numPr>
+          <w:ilvl w:val="0"/>
+          <w:numId w:val="122"/>
+        </w:numPr>
+        <w:spacing w:after="0"/>
+        <w:textAlignment w:val="baseline"/>
+        <w:rPr>
+          <w:rFonts w:ascii="Arial" w:eastAsia="Times New Roman" w:hAnsi="Arial" w:cs="Arial"/>
+          <w:color w:val="000000"/>
+          <w:sz w:val="22"/>
+        </w:rPr>
+      </w:pPr>
+      <w:r>
+        <w:rPr>
+          <w:rFonts w:ascii="Arial" w:eastAsia="Times New Roman" w:hAnsi="Arial" w:cs="Arial"/>
+          <w:color w:val="000000"/>
+          <w:sz w:val="22"/>
+        </w:rPr>
+        <w:t>How does Boot’s autoconfiguration work?</w:t>
+      </w:r>
+    </w:p>
+    <w:p>
+      <w:pPr>
+        <w:numPr>
+          <w:ilvl w:val="0"/>
+          <w:numId w:val="122"/>
+        </w:numPr>
+        <w:spacing w:after="0"/>
+        <w:textAlignment w:val="baseline"/>
+        <w:rPr>
+          <w:rFonts w:ascii="Arial" w:eastAsia="Times New Roman" w:hAnsi="Arial" w:cs="Arial"/>
+          <w:color w:val="000000"/>
+          <w:sz w:val="22"/>
+        </w:rPr>
+      </w:pPr>
+      <w:r>
+        <w:rPr>
+          <w:rFonts w:ascii="Arial" w:eastAsia="Times New Roman" w:hAnsi="Arial" w:cs="Arial"/>
+          <w:color w:val="000000"/>
+          <w:sz w:val="22"/>
+        </w:rPr>
+        <w:t>What is the advantage of having an embedded Tomcat server?</w:t>
+      </w:r>
+    </w:p>
+    <w:p>
+      <w:pPr>
+        <w:numPr>
+          <w:ilvl w:val="0"/>
+          <w:numId w:val="122"/>
+        </w:numPr>
+        <w:spacing w:after="0"/>
+        <w:textAlignment w:val="baseline"/>
+        <w:rPr>
+          <w:rFonts w:ascii="Arial" w:eastAsia="Times New Roman" w:hAnsi="Arial" w:cs="Arial"/>
+          <w:color w:val="000000"/>
+          <w:sz w:val="22"/>
+        </w:rPr>
+      </w:pPr>
+      <w:r>
+        <w:rPr>
+          <w:rFonts w:ascii="Arial" w:eastAsia="Times New Roman" w:hAnsi="Arial" w:cs="Arial"/>
+          <w:color w:val="000000"/>
+          <w:sz w:val="22"/>
+        </w:rPr>
+        <w:lastRenderedPageBreak/>
+        <w:t>What is the significance of the Spring Boot starter POM?</w:t>
+      </w:r>
+    </w:p>
+    <w:p>
+      <w:pPr>
+        <w:numPr>
+          <w:ilvl w:val="0"/>
+          <w:numId w:val="122"/>
+        </w:numPr>
+        <w:spacing w:after="0"/>
+        <w:textAlignment w:val="baseline"/>
+        <w:rPr>
+          <w:rFonts w:ascii="Arial" w:eastAsia="Times New Roman" w:hAnsi="Arial" w:cs="Arial"/>
+          <w:color w:val="000000"/>
+          <w:sz w:val="22"/>
+        </w:rPr>
+      </w:pPr>
+      <w:r>
+        <w:rPr>
+          <w:rFonts w:ascii="Arial" w:eastAsia="Times New Roman" w:hAnsi="Arial" w:cs="Arial"/>
+          <w:color w:val="000000"/>
+          <w:sz w:val="22"/>
+        </w:rPr>
+        <w:t>What is the Spring Boot actuator? What information can it give you?</w:t>
+      </w:r>
+    </w:p>
+    <w:p>
+      <w:pPr>
+        <w:numPr>
+          <w:ilvl w:val="0"/>
+          <w:numId w:val="122"/>
+        </w:numPr>
+        <w:spacing w:after="0"/>
+        <w:textAlignment w:val="baseline"/>
+        <w:rPr>
+          <w:rFonts w:ascii="Arial" w:eastAsia="Times New Roman" w:hAnsi="Arial" w:cs="Arial"/>
+          <w:color w:val="000000"/>
+          <w:sz w:val="22"/>
+        </w:rPr>
+      </w:pPr>
+      <w:r>
+        <w:rPr>
+          <w:rFonts w:ascii="Arial" w:eastAsia="Times New Roman" w:hAnsi="Arial" w:cs="Arial"/>
+          <w:color w:val="000000"/>
+          <w:sz w:val="22"/>
+        </w:rPr>
+        <w:t>What files would you use to configure Spring Boot applications?</w:t>
+      </w:r>
+    </w:p>
+    <w:p>
+      <w:pPr>
+        <w:numPr>
+          <w:ilvl w:val="0"/>
+          <w:numId w:val="122"/>
+        </w:numPr>
+        <w:spacing w:after="0"/>
+        <w:textAlignment w:val="baseline"/>
+        <w:rPr>
+          <w:rFonts w:ascii="Arial" w:eastAsia="Times New Roman" w:hAnsi="Arial" w:cs="Arial"/>
+          <w:color w:val="000000"/>
+          <w:sz w:val="22"/>
+        </w:rPr>
+      </w:pPr>
+      <w:r>
+        <w:rPr>
+          <w:rFonts w:ascii="Arial" w:eastAsia="Times New Roman" w:hAnsi="Arial" w:cs="Arial"/>
+          <w:color w:val="000000"/>
+          <w:sz w:val="22"/>
+        </w:rPr>
+        <w:t>What is the benefit of using Spring Boot profiles?</w:t>
       </w:r>
     </w:p>
     <w:p>

</xml_diff>